<commit_message>
edit Doc.,Videos & Team Backlog
</commit_message>
<xml_diff>
--- a/EDF_Scheduler/Documents/EDF_Scheduler.docx
+++ b/EDF_Scheduler/Documents/EDF_Scheduler.docx
@@ -1,6 +1,6 @@
 
 <file path=word/document.xml><?xml version="1.0" encoding="utf-8"?>
-<w:document xmlns:wpc="http://schemas.microsoft.com/office/word/2010/wordprocessingCanvas" xmlns:cx="http://schemas.microsoft.com/office/drawing/2014/chartex" xmlns:cx1="http://schemas.microsoft.com/office/drawing/2015/9/8/chartex" xmlns:cx2="http://schemas.microsoft.com/office/drawing/2015/10/21/chartex" xmlns:cx3="http://schemas.microsoft.com/office/drawing/2016/5/9/chartex" xmlns:cx4="http://schemas.microsoft.com/office/drawing/2016/5/10/chartex" xmlns:cx5="http://schemas.microsoft.com/office/drawing/2016/5/11/chartex" xmlns:cx6="http://schemas.microsoft.com/office/drawing/2016/5/12/chartex" xmlns:cx7="http://schemas.microsoft.com/office/drawing/2016/5/13/chartex" xmlns:cx8="http://schemas.microsoft.com/office/drawing/2016/5/14/chartex" xmlns:mc="http://schemas.openxmlformats.org/markup-compatibility/2006" xmlns:aink="http://schemas.microsoft.com/office/drawing/2016/ink" xmlns:am3d="http://schemas.microsoft.com/office/drawing/2017/model3d" xmlns:o="urn:schemas-microsoft-com:office:office" xmlns:oel="http://schemas.microsoft.com/office/2019/extlst" xmlns:r="http://schemas.openxmlformats.org/officeDocument/2006/relationships" xmlns:m="http://schemas.openxmlformats.org/officeDocument/2006/math" xmlns:v="urn:schemas-microsoft-com:vml" xmlns:wp14="http://schemas.microsoft.com/office/word/2010/wordprocessingDrawing" xmlns:wp="http://schemas.openxmlformats.org/drawingml/2006/wordprocessingDrawing" xmlns:w10="urn:schemas-microsoft-com:office:word" xmlns:w="http://schemas.openxmlformats.org/wordprocessingml/2006/main" xmlns:w14="http://schemas.microsoft.com/office/word/2010/wordml" xmlns:w15="http://schemas.microsoft.com/office/word/2012/wordml" xmlns:w16cex="http://schemas.microsoft.com/office/word/2018/wordml/cex" xmlns:w16cid="http://schemas.microsoft.com/office/word/2016/wordml/cid" xmlns:w16="http://schemas.microsoft.com/office/word/2018/wordml" xmlns:w16du="http://schemas.microsoft.com/office/word/2023/wordml/word16du" xmlns:w16sdtdh="http://schemas.microsoft.com/office/word/2020/wordml/sdtdatahash" xmlns:w16se="http://schemas.microsoft.com/office/word/2015/wordml/symex" xmlns:wpg="http://schemas.microsoft.com/office/word/2010/wordprocessingGroup" xmlns:wpi="http://schemas.microsoft.com/office/word/2010/wordprocessingInk" xmlns:wne="http://schemas.microsoft.com/office/word/2006/wordml" xmlns:wps="http://schemas.microsoft.com/office/word/2010/wordprocessingShape" mc:Ignorable="w14 w15 w16se w16cid w16 w16cex w16sdtdh wp14">
+<w:document xmlns:wpc="http://schemas.microsoft.com/office/word/2010/wordprocessingCanvas" xmlns:cx="http://schemas.microsoft.com/office/drawing/2014/chartex" xmlns:cx1="http://schemas.microsoft.com/office/drawing/2015/9/8/chartex" xmlns:cx2="http://schemas.microsoft.com/office/drawing/2015/10/21/chartex" xmlns:cx3="http://schemas.microsoft.com/office/drawing/2016/5/9/chartex" xmlns:cx4="http://schemas.microsoft.com/office/drawing/2016/5/10/chartex" xmlns:cx5="http://schemas.microsoft.com/office/drawing/2016/5/11/chartex" xmlns:cx6="http://schemas.microsoft.com/office/drawing/2016/5/12/chartex" xmlns:cx7="http://schemas.microsoft.com/office/drawing/2016/5/13/chartex" xmlns:cx8="http://schemas.microsoft.com/office/drawing/2016/5/14/chartex" xmlns:mc="http://schemas.openxmlformats.org/markup-compatibility/2006" xmlns:aink="http://schemas.microsoft.com/office/drawing/2016/ink" xmlns:am3d="http://schemas.microsoft.com/office/drawing/2017/model3d" xmlns:o="urn:schemas-microsoft-com:office:office" xmlns:oel="http://schemas.microsoft.com/office/2019/extlst" xmlns:r="http://schemas.openxmlformats.org/officeDocument/2006/relationships" xmlns:m="http://schemas.openxmlformats.org/officeDocument/2006/math" xmlns:v="urn:schemas-microsoft-com:vml" xmlns:wp14="http://schemas.microsoft.com/office/word/2010/wordprocessingDrawing" xmlns:wp="http://schemas.openxmlformats.org/drawingml/2006/wordprocessingDrawing" xmlns:w10="urn:schemas-microsoft-com:office:word" xmlns:w="http://schemas.openxmlformats.org/wordprocessingml/2006/main" xmlns:w14="http://schemas.microsoft.com/office/word/2010/wordml" xmlns:w15="http://schemas.microsoft.com/office/word/2012/wordml" xmlns:w16cex="http://schemas.microsoft.com/office/word/2018/wordml/cex" xmlns:w16cid="http://schemas.microsoft.com/office/word/2016/wordml/cid" xmlns:w16="http://schemas.microsoft.com/office/word/2018/wordml" xmlns:w16sdtdh="http://schemas.microsoft.com/office/word/2020/wordml/sdtdatahash" xmlns:w16se="http://schemas.microsoft.com/office/word/2015/wordml/symex" xmlns:wpg="http://schemas.microsoft.com/office/word/2010/wordprocessingGroup" xmlns:wpi="http://schemas.microsoft.com/office/word/2010/wordprocessingInk" xmlns:wne="http://schemas.microsoft.com/office/word/2006/wordml" xmlns:wps="http://schemas.microsoft.com/office/word/2010/wordprocessingShape" mc:Ignorable="w14 w15 w16se w16cid w16 w16cex w16sdtdh wp14">
   <w:body>
     <w:p>
       <w:r>
@@ -70,7 +70,7 @@
               </wp:anchor>
             </w:drawing>
           </mc:Choice>
-          <mc:Fallback>
+          <mc:Fallback xmlns:w16du="http://schemas.microsoft.com/office/word/2023/wordml/word16du">
             <w:pict>
               <v:rect w14:anchorId="5656E7B4" id="Rectangle 10" o:spid="_x0000_s1026" style="position:absolute;margin-left:-86.95pt;margin-top:-64.7pt;width:642.4pt;height:279.6pt;z-index:-251662338;visibility:visible;mso-wrap-style:square;mso-width-percent:0;mso-height-percent:0;mso-wrap-distance-left:9pt;mso-wrap-distance-top:0;mso-wrap-distance-right:9pt;mso-wrap-distance-bottom:0;mso-position-horizontal:absolute;mso-position-horizontal-relative:text;mso-position-vertical:absolute;mso-position-vertical-relative:text;mso-width-percent:0;mso-height-percent:0;mso-width-relative:margin;mso-height-relative:margin;v-text-anchor:middle" o:gfxdata="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" fillcolor="black [3200]" strokecolor="black [1600]" strokeweight="1pt"/>
             </w:pict>
@@ -267,7 +267,7 @@
               </wp:anchor>
             </w:drawing>
           </mc:Choice>
-          <mc:Fallback>
+          <mc:Fallback xmlns:w16du="http://schemas.microsoft.com/office/word/2023/wordml/word16du">
             <w:pict>
               <v:line w14:anchorId="6321E87D" id="Straight Connector 3" o:spid="_x0000_s1026" style="position:absolute;z-index:251656192;visibility:visible;mso-wrap-style:square;mso-width-percent:0;mso-wrap-distance-left:9pt;mso-wrap-distance-top:0;mso-wrap-distance-right:9pt;mso-wrap-distance-bottom:0;mso-position-horizontal:absolute;mso-position-horizontal-relative:text;mso-position-vertical:absolute;mso-position-vertical-relative:text;mso-width-percent:0;mso-width-relative:margin" from="-4.15pt,9.25pt" to="481.45pt,9.25pt" o:gfxdata="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" strokecolor="black [3200]" strokeweight=".5pt">
                 <v:stroke joinstyle="miter"/>
@@ -382,9 +382,9 @@
               </wp:anchor>
             </w:drawing>
           </mc:Choice>
-          <mc:Fallback>
+          <mc:Fallback xmlns:w16du="http://schemas.microsoft.com/office/word/2023/wordml/word16du">
             <w:pict>
-              <v:rect w14:anchorId="2CBA4944" id="Rectangle 13" o:spid="_x0000_s1026" style="position:absolute;margin-left:-98.25pt;margin-top:53.5pt;width:642.35pt;height:331.15pt;z-index:-251614208;visibility:visible;mso-wrap-style:square;mso-width-percent:0;mso-height-percent:0;mso-wrap-distance-left:9pt;mso-wrap-distance-top:0;mso-wrap-distance-right:9pt;mso-wrap-distance-bottom:0;mso-position-horizontal:absolute;mso-position-horizontal-relative:text;mso-position-vertical:absolute;mso-position-vertical-relative:text;mso-width-percent:0;mso-height-percent:0;mso-width-relative:margin;mso-height-relative:margin;v-text-anchor:middle" o:gfxdata="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" fillcolor="black [3200]" strokecolor="black [1600]" strokeweight="1pt"/>
+              <v:rect w14:anchorId="2CBA4944" id="Rectangle 13" o:spid="_x0000_s1026" style="position:absolute;margin-left:-98.25pt;margin-top:53.5pt;width:642.35pt;height:331.15pt;z-index:-251614208;visibility:visible;mso-wrap-style:square;mso-width-percent:0;mso-height-percent:0;mso-wrap-distance-left:9pt;mso-wrap-distance-top:0;mso-wrap-distance-right:9pt;mso-wrap-distance-bottom:0;mso-position-horizontal:absolute;mso-position-horizontal-relative:text;mso-position-vertical:absolute;mso-position-vertical-relative:text;mso-width-percent:0;mso-height-percent:0;mso-width-relative:margin;mso-height-relative:margin;v-text-anchor:middle" o:gfxdata="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" fillcolor="black [3200]" strokecolor="black [1600]" strokeweight="1pt"/>
             </w:pict>
           </mc:Fallback>
         </mc:AlternateContent>
@@ -539,7 +539,7 @@
                 <v:stroke joinstyle="miter"/>
                 <v:path gradientshapeok="t" o:connecttype="rect"/>
               </v:shapetype>
-              <v:shape id="Text Box 2" o:spid="_x0000_s1026" type="#_x0000_t202" style="position:absolute;left:0;text-align:left;margin-left:0;margin-top:11.1pt;width:123.05pt;height:110.55pt;z-index:251714560;visibility:visible;mso-wrap-style:square;mso-width-percent:0;mso-height-percent:200;mso-wrap-distance-left:9pt;mso-wrap-distance-top:7.2pt;mso-wrap-distance-right:9pt;mso-wrap-distance-bottom:7.2pt;mso-position-horizontal:absolute;mso-position-horizontal-relative:page;mso-position-vertical:absolute;mso-position-vertical-relative:text;mso-width-percent:0;mso-height-percent:200;mso-width-relative:margin;mso-height-relative:margin;v-text-anchor:top" o:gfxdata="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" filled="f" stroked="f">
+              <v:shape id="Text Box 2" o:spid="_x0000_s1026" type="#_x0000_t202" style="position:absolute;left:0;text-align:left;margin-left:0;margin-top:11.1pt;width:123.05pt;height:110.55pt;z-index:251714560;visibility:visible;mso-wrap-style:square;mso-width-percent:0;mso-height-percent:200;mso-wrap-distance-left:9pt;mso-wrap-distance-top:7.2pt;mso-wrap-distance-right:9pt;mso-wrap-distance-bottom:7.2pt;mso-position-horizontal:absolute;mso-position-horizontal-relative:page;mso-position-vertical:absolute;mso-position-vertical-relative:text;mso-width-percent:0;mso-height-percent:200;mso-width-relative:margin;mso-height-relative:margin;v-text-anchor:top" o:gfxdata="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" filled="f" stroked="f">
                 <v:textbox style="mso-fit-shape-to-text:t">
                   <w:txbxContent>
                     <w:p>
@@ -659,7 +659,7 @@
               </wp:anchor>
             </w:drawing>
           </mc:Choice>
-          <mc:Fallback>
+          <mc:Fallback xmlns:w16du="http://schemas.microsoft.com/office/word/2023/wordml/word16du">
             <w:pict>
               <v:line w14:anchorId="31ADE3D7" id="Straight Connector 4" o:spid="_x0000_s1026" style="position:absolute;z-index:251658240;visibility:visible;mso-wrap-style:square;mso-width-percent:0;mso-wrap-distance-left:9pt;mso-wrap-distance-top:0;mso-wrap-distance-right:9pt;mso-wrap-distance-bottom:0;mso-position-horizontal:absolute;mso-position-horizontal-relative:text;mso-position-vertical:absolute;mso-position-vertical-relative:text;mso-width-percent:0;mso-width-relative:margin" from="-2.25pt,10.85pt" to="483.3pt,10.85pt" o:gfxdata="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" strokecolor="black [3200]" strokeweight=".5pt">
                 <v:stroke joinstyle="miter"/>
@@ -702,12 +702,10 @@
             </w14:schemeClr>
           </w14:glow>
         </w:rPr>
-        <w:t>Arafa Arafa</w:t>
-      </w:r>
-    </w:p>
-    <w:p>
-      <w:pPr>
-        <w:jc w:val="center"/>
+        <w:t xml:space="preserve">Arafa </w:t>
+      </w:r>
+      <w:proofErr w:type="spellStart"/>
+      <w:r>
         <w:rPr>
           <w:rFonts w:ascii="Bodoni MT Condensed" w:hAnsi="Bodoni MT Condensed" w:cstheme="majorBidi"/>
           <w:b/>
@@ -722,8 +720,13 @@
             </w14:schemeClr>
           </w14:glow>
         </w:rPr>
-      </w:pPr>
-      <w:r>
+        <w:t>Arafa</w:t>
+      </w:r>
+      <w:proofErr w:type="spellEnd"/>
+    </w:p>
+    <w:p>
+      <w:pPr>
+        <w:jc w:val="center"/>
         <w:rPr>
           <w:rFonts w:ascii="Bodoni MT Condensed" w:hAnsi="Bodoni MT Condensed" w:cstheme="majorBidi"/>
           <w:b/>
@@ -738,12 +741,8 @@
             </w14:schemeClr>
           </w14:glow>
         </w:rPr>
-        <w:t>Anas Mahmoud</w:t>
-      </w:r>
-    </w:p>
-    <w:p>
-      <w:pPr>
-        <w:jc w:val="center"/>
+      </w:pPr>
+      <w:r>
         <w:rPr>
           <w:rFonts w:ascii="Bodoni MT Condensed" w:hAnsi="Bodoni MT Condensed" w:cstheme="majorBidi"/>
           <w:b/>
@@ -758,8 +757,12 @@
             </w14:schemeClr>
           </w14:glow>
         </w:rPr>
-      </w:pPr>
-      <w:r>
+        <w:t>Anas Mahmoud</w:t>
+      </w:r>
+    </w:p>
+    <w:p>
+      <w:pPr>
+        <w:jc w:val="center"/>
         <w:rPr>
           <w:rFonts w:ascii="Bodoni MT Condensed" w:hAnsi="Bodoni MT Condensed" w:cstheme="majorBidi"/>
           <w:b/>
@@ -774,7 +777,42 @@
             </w14:schemeClr>
           </w14:glow>
         </w:rPr>
-        <w:t>Bassel Yasser</w:t>
+      </w:pPr>
+      <w:proofErr w:type="spellStart"/>
+      <w:r>
+        <w:rPr>
+          <w:rFonts w:ascii="Bodoni MT Condensed" w:hAnsi="Bodoni MT Condensed" w:cstheme="majorBidi"/>
+          <w:b/>
+          <w:bCs/>
+          <w:color w:val="FFFFFF" w:themeColor="background1"/>
+          <w:sz w:val="56"/>
+          <w:szCs w:val="56"/>
+          <w14:glow w14:rad="139700">
+            <w14:schemeClr w14:val="accent3">
+              <w14:alpha w14:val="60000"/>
+              <w14:satMod w14:val="175000"/>
+            </w14:schemeClr>
+          </w14:glow>
+        </w:rPr>
+        <w:t>Bassel</w:t>
+      </w:r>
+      <w:proofErr w:type="spellEnd"/>
+      <w:r>
+        <w:rPr>
+          <w:rFonts w:ascii="Bodoni MT Condensed" w:hAnsi="Bodoni MT Condensed" w:cstheme="majorBidi"/>
+          <w:b/>
+          <w:bCs/>
+          <w:color w:val="FFFFFF" w:themeColor="background1"/>
+          <w:sz w:val="56"/>
+          <w:szCs w:val="56"/>
+          <w14:glow w14:rad="139700">
+            <w14:schemeClr w14:val="accent3">
+              <w14:alpha w14:val="60000"/>
+              <w14:satMod w14:val="175000"/>
+            </w14:schemeClr>
+          </w14:glow>
+        </w:rPr>
+        <w:t xml:space="preserve"> Yasser</w:t>
       </w:r>
     </w:p>
     <w:p>
@@ -937,7 +975,6 @@
               <w:noProof/>
               <w:kern w:val="2"/>
               <w:szCs w:val="24"/>
-              <w:lang w:val="en-EG"/>
               <w14:ligatures w14:val="standardContextual"/>
             </w:rPr>
           </w:pPr>
@@ -1031,7 +1068,6 @@
               <w:noProof/>
               <w:kern w:val="2"/>
               <w:szCs w:val="24"/>
-              <w:lang w:val="en-EG"/>
               <w14:ligatures w14:val="standardContextual"/>
             </w:rPr>
           </w:pPr>
@@ -1108,7 +1144,6 @@
               <w:noProof/>
               <w:kern w:val="2"/>
               <w:szCs w:val="24"/>
-              <w:lang w:val="en-EG"/>
               <w14:ligatures w14:val="standardContextual"/>
             </w:rPr>
           </w:pPr>
@@ -1185,7 +1220,6 @@
               <w:noProof/>
               <w:kern w:val="2"/>
               <w:szCs w:val="24"/>
-              <w:lang w:val="en-EG"/>
               <w14:ligatures w14:val="standardContextual"/>
             </w:rPr>
           </w:pPr>
@@ -1262,7 +1296,6 @@
               <w:noProof/>
               <w:kern w:val="2"/>
               <w:szCs w:val="24"/>
-              <w:lang w:val="en-EG"/>
               <w14:ligatures w14:val="standardContextual"/>
             </w:rPr>
           </w:pPr>
@@ -1339,7 +1372,6 @@
               <w:noProof/>
               <w:kern w:val="2"/>
               <w:szCs w:val="24"/>
-              <w:lang w:val="en-EG"/>
               <w14:ligatures w14:val="standardContextual"/>
             </w:rPr>
           </w:pPr>
@@ -1416,7 +1448,6 @@
               <w:noProof/>
               <w:kern w:val="2"/>
               <w:szCs w:val="24"/>
-              <w:lang w:val="en-EG"/>
               <w14:ligatures w14:val="standardContextual"/>
             </w:rPr>
           </w:pPr>
@@ -1493,7 +1524,6 @@
               <w:noProof/>
               <w:kern w:val="2"/>
               <w:szCs w:val="24"/>
-              <w:lang w:val="en-EG"/>
               <w14:ligatures w14:val="standardContextual"/>
             </w:rPr>
           </w:pPr>
@@ -1613,7 +1643,15 @@
         <w:jc w:val="both"/>
       </w:pPr>
       <w:r>
-        <w:t>The EDF Scheduler project aims to implement an Earliest Deadline First (EDF) scheduling algorithm using FreeRTOS. The EDF scheduler is a dynamic priority-based preemptive scheduling policy commonly used in real-time systems. This project involves implementing the necessary changes outlined in a provided thesis, creating tasks with specific criteria, verifying the system implementation, and optionally enhancing the functionality of the scheduler.</w:t>
+        <w:t xml:space="preserve">The EDF Scheduler project aims to implement an Earliest Deadline First (EDF) scheduling algorithm using </w:t>
+      </w:r>
+      <w:proofErr w:type="spellStart"/>
+      <w:r>
+        <w:t>FreeRTOS</w:t>
+      </w:r>
+      <w:proofErr w:type="spellEnd"/>
+      <w:r>
+        <w:t>. The EDF scheduler is a dynamic priority-based preemptive scheduling policy commonly used in real-time systems. This project involves implementing the necessary changes outlined in a provided thesis, creating tasks with specific criteria, verifying the system implementation, and optionally enhancing the functionality of the scheduler.</w:t>
       </w:r>
     </w:p>
     <w:p>
@@ -1640,7 +1678,15 @@
         </w:numPr>
       </w:pPr>
       <w:r>
-        <w:t>Read the provided thesis, specifically Chapter 2: "FreeRTOS Task Scheduling" and Chapter 3: "EDF Scheduler."</w:t>
+        <w:t>Read the provided thesis, specifically Chapter 2: "</w:t>
+      </w:r>
+      <w:proofErr w:type="spellStart"/>
+      <w:r>
+        <w:t>FreeRTOS</w:t>
+      </w:r>
+      <w:proofErr w:type="spellEnd"/>
+      <w:r>
+        <w:t xml:space="preserve"> Task Scheduling" and Chapter 3: "EDF Scheduler."</w:t>
       </w:r>
     </w:p>
     <w:p>
@@ -1652,7 +1698,31 @@
         </w:numPr>
       </w:pPr>
       <w:r>
-        <w:t>Implement the changes mentioned in Chapter 3.2.2: "Implementation in FreeRTOS." The changes should be made in the tasks.c source file.</w:t>
+        <w:t xml:space="preserve">Implement the changes mentioned in Chapter 3.2.2: "Implementation in </w:t>
+      </w:r>
+      <w:proofErr w:type="spellStart"/>
+      <w:r>
+        <w:t>FreeRTOS</w:t>
+      </w:r>
+      <w:proofErr w:type="spellEnd"/>
+      <w:r>
+        <w:t xml:space="preserve">." The changes should be made </w:t>
+      </w:r>
+      <w:proofErr w:type="gramStart"/>
+      <w:r>
+        <w:t>in</w:t>
+      </w:r>
+      <w:proofErr w:type="gramEnd"/>
+      <w:r>
+        <w:t xml:space="preserve"> the </w:t>
+      </w:r>
+      <w:proofErr w:type="spellStart"/>
+      <w:r>
+        <w:t>tasks.c</w:t>
+      </w:r>
+      <w:proofErr w:type="spellEnd"/>
+      <w:r>
+        <w:t xml:space="preserve"> source file.</w:t>
       </w:r>
     </w:p>
     <w:p>
@@ -1676,7 +1746,15 @@
         </w:numPr>
       </w:pPr>
       <w:r>
-        <w:t>Modify the prvIdleTask function to ensure the idle task always has the farthest deadline.</w:t>
+        <w:t xml:space="preserve">Modify the </w:t>
+      </w:r>
+      <w:proofErr w:type="spellStart"/>
+      <w:r>
+        <w:t>prvIdleTask</w:t>
+      </w:r>
+      <w:proofErr w:type="spellEnd"/>
+      <w:r>
+        <w:t xml:space="preserve"> function to ensure the idle task always has the farthest deadline.</w:t>
       </w:r>
     </w:p>
     <w:p>
@@ -1688,7 +1766,15 @@
         </w:numPr>
       </w:pPr>
       <w:r>
-        <w:t>In the xTaskIncrementTick function, calculate the new task deadline and insert it in the correct position in the EDF ready list for every tick increment.</w:t>
+        <w:t xml:space="preserve">In the </w:t>
+      </w:r>
+      <w:proofErr w:type="spellStart"/>
+      <w:r>
+        <w:t>xTaskIncrementTick</w:t>
+      </w:r>
+      <w:proofErr w:type="spellEnd"/>
+      <w:r>
+        <w:t xml:space="preserve"> function, calculate the new task deadline and insert it in the correct position in the EDF ready list for every tick increment.</w:t>
       </w:r>
     </w:p>
     <w:p>
@@ -1700,7 +1786,15 @@
         </w:numPr>
       </w:pPr>
       <w:r>
-        <w:t>Modify the preemption mechanism in the xTaskIncrementTick function, so that a task with a sooner deadline preempts a task with a larger deadline.</w:t>
+        <w:t xml:space="preserve">Modify the preemption mechanism in the </w:t>
+      </w:r>
+      <w:proofErr w:type="spellStart"/>
+      <w:r>
+        <w:t>xTaskIncrementTick</w:t>
+      </w:r>
+      <w:proofErr w:type="spellEnd"/>
+      <w:r>
+        <w:t xml:space="preserve"> function, so that a task with a sooner deadline preempts a task with a larger deadline.</w:t>
       </w:r>
     </w:p>
     <w:p>
@@ -1748,7 +1842,15 @@
         </w:numPr>
       </w:pPr>
       <w:r>
-        <w:t>Task 3: "Periodic_Transmitter," Periodicity: 100ms, Deadline: 100ms.</w:t>
+        <w:t>Task 3: "</w:t>
+      </w:r>
+      <w:proofErr w:type="spellStart"/>
+      <w:r>
+        <w:t>Periodic_Transmitter</w:t>
+      </w:r>
+      <w:proofErr w:type="spellEnd"/>
+      <w:r>
+        <w:t>," Periodicity: 100ms, Deadline: 100ms.</w:t>
       </w:r>
     </w:p>
     <w:p>
@@ -1760,7 +1862,15 @@
         </w:numPr>
       </w:pPr>
       <w:r>
-        <w:t>Task 4: "Uart_Receiver," Periodicity: 20ms, Deadline: 20ms.</w:t>
+        <w:t>Task 4: "</w:t>
+      </w:r>
+      <w:proofErr w:type="spellStart"/>
+      <w:r>
+        <w:t>Uart_Receiver</w:t>
+      </w:r>
+      <w:proofErr w:type="spellEnd"/>
+      <w:r>
+        <w:t>," Periodicity: 20ms, Deadline: 20ms.</w:t>
       </w:r>
     </w:p>
     <w:p>
@@ -1814,7 +1924,15 @@
         </w:rPr>
       </w:pPr>
       <w:r>
-        <w:t>Implement all the tasks mentioned above in the same main.c source file.</w:t>
+        <w:t xml:space="preserve">Implement all the tasks mentioned above in the same </w:t>
+      </w:r>
+      <w:proofErr w:type="spellStart"/>
+      <w:r>
+        <w:t>main.c</w:t>
+      </w:r>
+      <w:proofErr w:type="spellEnd"/>
+      <w:r>
+        <w:t xml:space="preserve"> source file.</w:t>
       </w:r>
       <w:r>
         <w:rPr>
@@ -1901,7 +2019,15 @@
               <w:t>Execution time</w:t>
             </w:r>
             <w:r>
-              <w:t xml:space="preserve"> (ms)</w:t>
+              <w:t xml:space="preserve"> (</w:t>
+            </w:r>
+            <w:proofErr w:type="spellStart"/>
+            <w:r>
+              <w:t>ms</w:t>
+            </w:r>
+            <w:proofErr w:type="spellEnd"/>
+            <w:r>
+              <w:t>)</w:t>
             </w:r>
           </w:p>
         </w:tc>
@@ -2304,7 +2430,15 @@
               <w:jc w:val="center"/>
             </w:pPr>
             <w:r>
-              <w:t>(E*(P/H)) (ms)</w:t>
+              <w:t>(E*(P/H)) (</w:t>
+            </w:r>
+            <w:proofErr w:type="spellStart"/>
+            <w:r>
+              <w:t>ms</w:t>
+            </w:r>
+            <w:proofErr w:type="spellEnd"/>
+            <w:r>
+              <w:t>)</w:t>
             </w:r>
           </w:p>
         </w:tc>
@@ -2611,7 +2745,7 @@
               <w:jc w:val="center"/>
             </w:pPr>
             <w:r>
-              <w:t>25</w:t>
+              <w:t>50</w:t>
             </w:r>
           </w:p>
         </w:tc>
@@ -2716,7 +2850,10 @@
               <w:jc w:val="center"/>
             </w:pPr>
             <w:r>
-              <w:t>37.169</w:t>
+              <w:t>62</w:t>
+            </w:r>
+            <w:r>
+              <w:t>.169</w:t>
             </w:r>
           </w:p>
         </w:tc>
@@ -2788,7 +2925,13 @@
     </w:p>
     <w:p>
       <w:r>
-        <w:t xml:space="preserve">CPU load = [(13*2) (0.014*2) +0.013+(5*0.0132) +(5*10)+12  ]/100 </w:t>
+        <w:t xml:space="preserve">CPU load = </w:t>
+      </w:r>
+      <w:r>
+        <w:t xml:space="preserve">62.169 / </w:t>
+      </w:r>
+      <w:r>
+        <w:t xml:space="preserve">100 </w:t>
       </w:r>
     </w:p>
     <w:p>
@@ -2796,7 +2939,13 @@
         <w:t xml:space="preserve">     = 62.</w:t>
       </w:r>
       <w:r>
-        <w:t>831</w:t>
+        <w:t xml:space="preserve"> </w:t>
+      </w:r>
+      <w:r>
+        <w:t>1</w:t>
+      </w:r>
+      <w:r>
+        <w:t>69</w:t>
       </w:r>
       <w:r>
         <w:t>%</w:t>
@@ -3715,12 +3864,14 @@
           <w:rtl/>
         </w:rPr>
       </w:pPr>
+      <w:proofErr w:type="gramStart"/>
       <w:r>
         <w:t xml:space="preserve">U </w:t>
       </w:r>
       <w:r>
         <w:t>?</w:t>
       </w:r>
+      <w:proofErr w:type="gramEnd"/>
       <w:r>
         <w:t xml:space="preserve"> </w:t>
       </w:r>
@@ -3763,12 +3914,14 @@
           <w:rFonts w:eastAsiaTheme="minorEastAsia"/>
           <w:sz w:val="36"/>
           <w:szCs w:val="36"/>
+          <w:lang w:val="de-CH"/>
         </w:rPr>
       </w:pPr>
       <w:r>
         <w:rPr>
           <w:sz w:val="36"/>
           <w:szCs w:val="36"/>
+          <w:lang w:val="de-CH"/>
         </w:rPr>
         <w:t>w(t)=</w:t>
       </w:r>
@@ -3810,6 +3963,7 @@
             <w:rFonts w:ascii="Cambria Math" w:hAnsi="Cambria Math"/>
             <w:sz w:val="36"/>
             <w:szCs w:val="36"/>
+            <w:lang w:val="de-CH"/>
           </w:rPr>
           <m:t>+</m:t>
         </m:r>
@@ -3833,7 +3987,16 @@
                 <w:sz w:val="36"/>
                 <w:szCs w:val="36"/>
               </w:rPr>
-              <m:t>k=1</m:t>
+              <m:t>k</m:t>
+            </m:r>
+            <m:r>
+              <w:rPr>
+                <w:rFonts w:ascii="Cambria Math" w:hAnsi="Cambria Math"/>
+                <w:sz w:val="36"/>
+                <w:szCs w:val="36"/>
+                <w:lang w:val="de-CH"/>
+              </w:rPr>
+              <m:t>=1</m:t>
             </m:r>
           </m:sub>
           <m:sup>
@@ -3843,7 +4006,16 @@
                 <w:sz w:val="36"/>
                 <w:szCs w:val="36"/>
               </w:rPr>
-              <m:t>i-1</m:t>
+              <m:t>i</m:t>
+            </m:r>
+            <m:r>
+              <w:rPr>
+                <w:rFonts w:ascii="Cambria Math" w:hAnsi="Cambria Math"/>
+                <w:sz w:val="36"/>
+                <w:szCs w:val="36"/>
+                <w:lang w:val="de-CH"/>
+              </w:rPr>
+              <m:t>-1</m:t>
             </m:r>
           </m:sup>
           <m:e>
@@ -3956,8 +4128,43 @@
                 <w:rFonts w:ascii="Cambria Math" w:hAnsi="Cambria Math"/>
                 <w:sz w:val="36"/>
                 <w:szCs w:val="36"/>
-              </w:rPr>
-              <m:t xml:space="preserve">  for 0&lt;t≤</m:t>
+                <w:lang w:val="de-CH"/>
+              </w:rPr>
+              <m:t xml:space="preserve">  </m:t>
+            </m:r>
+            <m:r>
+              <w:rPr>
+                <w:rFonts w:ascii="Cambria Math" w:hAnsi="Cambria Math"/>
+                <w:sz w:val="36"/>
+                <w:szCs w:val="36"/>
+              </w:rPr>
+              <m:t>for</m:t>
+            </m:r>
+            <m:r>
+              <w:rPr>
+                <w:rFonts w:ascii="Cambria Math" w:hAnsi="Cambria Math"/>
+                <w:sz w:val="36"/>
+                <w:szCs w:val="36"/>
+                <w:lang w:val="de-CH"/>
+              </w:rPr>
+              <m:t xml:space="preserve"> 0&lt;</m:t>
+            </m:r>
+            <m:r>
+              <w:rPr>
+                <w:rFonts w:ascii="Cambria Math" w:hAnsi="Cambria Math"/>
+                <w:sz w:val="36"/>
+                <w:szCs w:val="36"/>
+              </w:rPr>
+              <m:t>t</m:t>
+            </m:r>
+            <m:r>
+              <w:rPr>
+                <w:rFonts w:ascii="Cambria Math" w:hAnsi="Cambria Math"/>
+                <w:sz w:val="36"/>
+                <w:szCs w:val="36"/>
+                <w:lang w:val="de-CH"/>
+              </w:rPr>
+              <m:t>≤</m:t>
             </m:r>
             <m:sSub>
               <m:sSubPr>
@@ -3995,7 +4202,13 @@
         </m:nary>
       </m:oMath>
     </w:p>
-    <w:p/>
+    <w:p>
+      <w:pPr>
+        <w:rPr>
+          <w:lang w:val="de-CH"/>
+        </w:rPr>
+      </w:pPr>
+    </w:p>
     <w:p>
       <w:pPr>
         <w:rPr>
@@ -4009,8 +4222,17 @@
           <w:b/>
           <w:bCs/>
           <w:u w:val="single"/>
-        </w:rPr>
-        <w:t xml:space="preserve"> Task1</w:t>
+          <w:lang w:val="de-CH"/>
+        </w:rPr>
+        <w:t xml:space="preserve"> </w:t>
+      </w:r>
+      <w:r>
+        <w:rPr>
+          <w:b/>
+          <w:bCs/>
+          <w:u w:val="single"/>
+        </w:rPr>
+        <w:t>Task1</w:t>
       </w:r>
     </w:p>
     <w:p>
@@ -4020,11 +4242,19 @@
           <w:rFonts w:asciiTheme="majorBidi" w:eastAsiaTheme="minorEastAsia" w:hAnsiTheme="majorBidi" w:cstheme="majorBidi"/>
         </w:rPr>
       </w:pPr>
+      <w:proofErr w:type="gramStart"/>
       <w:r>
         <w:rPr>
           <w:rFonts w:asciiTheme="majorBidi" w:hAnsiTheme="majorBidi" w:cstheme="majorBidi"/>
         </w:rPr>
-        <w:t xml:space="preserve">w(20) = </w:t>
+        <w:t>w(</w:t>
+      </w:r>
+      <w:proofErr w:type="gramEnd"/>
+      <w:r>
+        <w:rPr>
+          <w:rFonts w:asciiTheme="majorBidi" w:hAnsiTheme="majorBidi" w:cstheme="majorBidi"/>
+        </w:rPr>
+        <w:t xml:space="preserve">20) = </w:t>
       </w:r>
       <m:oMath>
         <m:r>
@@ -4151,11 +4381,19 @@
           <w:rFonts w:asciiTheme="majorBidi" w:hAnsiTheme="majorBidi" w:cstheme="majorBidi"/>
         </w:rPr>
       </w:pPr>
+      <w:proofErr w:type="gramStart"/>
       <w:r>
         <w:rPr>
           <w:rFonts w:asciiTheme="majorBidi" w:hAnsiTheme="majorBidi" w:cstheme="majorBidi"/>
         </w:rPr>
-        <w:t xml:space="preserve">w(25) = </w:t>
+        <w:t>w(</w:t>
+      </w:r>
+      <w:proofErr w:type="gramEnd"/>
+      <w:r>
+        <w:rPr>
+          <w:rFonts w:asciiTheme="majorBidi" w:hAnsiTheme="majorBidi" w:cstheme="majorBidi"/>
+        </w:rPr>
+        <w:t xml:space="preserve">25) = </w:t>
       </w:r>
       <m:oMath>
         <m:r>
@@ -4282,11 +4520,19 @@
           <w:rFonts w:asciiTheme="majorBidi" w:hAnsiTheme="majorBidi" w:cstheme="majorBidi"/>
         </w:rPr>
       </w:pPr>
+      <w:proofErr w:type="gramStart"/>
       <w:r>
         <w:rPr>
           <w:rFonts w:asciiTheme="majorBidi" w:hAnsiTheme="majorBidi" w:cstheme="majorBidi"/>
         </w:rPr>
-        <w:t xml:space="preserve">w(40) = </w:t>
+        <w:t>w(</w:t>
+      </w:r>
+      <w:proofErr w:type="gramEnd"/>
+      <w:r>
+        <w:rPr>
+          <w:rFonts w:asciiTheme="majorBidi" w:hAnsiTheme="majorBidi" w:cstheme="majorBidi"/>
+        </w:rPr>
+        <w:t xml:space="preserve">40) = </w:t>
       </w:r>
       <m:oMath>
         <m:r>
@@ -4415,11 +4661,19 @@
           <w:szCs w:val="28"/>
         </w:rPr>
       </w:pPr>
+      <w:proofErr w:type="gramStart"/>
       <w:r>
         <w:rPr>
           <w:rFonts w:asciiTheme="majorBidi" w:hAnsiTheme="majorBidi" w:cstheme="majorBidi"/>
         </w:rPr>
-        <w:t xml:space="preserve">w(50) = </w:t>
+        <w:t>w(</w:t>
+      </w:r>
+      <w:proofErr w:type="gramEnd"/>
+      <w:r>
+        <w:rPr>
+          <w:rFonts w:asciiTheme="majorBidi" w:hAnsiTheme="majorBidi" w:cstheme="majorBidi"/>
+        </w:rPr>
+        <w:t xml:space="preserve">50) = </w:t>
       </w:r>
       <m:oMath>
         <m:r>
@@ -4562,12 +4816,21 @@
         </w:rPr>
         <w:t xml:space="preserve">: - </w:t>
       </w:r>
+      <w:proofErr w:type="gramStart"/>
       <w:r>
         <w:rPr>
           <w:i/>
           <w:iCs/>
         </w:rPr>
-        <w:t xml:space="preserve">w(50) &lt; 50 , </w:t>
+        <w:t>w(</w:t>
+      </w:r>
+      <w:proofErr w:type="gramEnd"/>
+      <w:r>
+        <w:rPr>
+          <w:i/>
+          <w:iCs/>
+        </w:rPr>
+        <w:t xml:space="preserve">50) &lt; 50 , </w:t>
       </w:r>
       <w:r>
         <w:rPr>
@@ -4605,12 +4868,21 @@
           <w:szCs w:val="24"/>
         </w:rPr>
       </w:pPr>
+      <w:proofErr w:type="gramStart"/>
       <w:r>
         <w:rPr>
           <w:rFonts w:asciiTheme="majorBidi" w:hAnsiTheme="majorBidi" w:cstheme="majorBidi"/>
           <w:szCs w:val="24"/>
         </w:rPr>
-        <w:t xml:space="preserve">w(20) = </w:t>
+        <w:t>w(</w:t>
+      </w:r>
+      <w:proofErr w:type="gramEnd"/>
+      <w:r>
+        <w:rPr>
+          <w:rFonts w:asciiTheme="majorBidi" w:hAnsiTheme="majorBidi" w:cstheme="majorBidi"/>
+          <w:szCs w:val="24"/>
+        </w:rPr>
+        <w:t xml:space="preserve">20) = </w:t>
       </w:r>
       <m:oMath>
         <m:r>
@@ -4732,12 +5004,21 @@
           <w:szCs w:val="24"/>
         </w:rPr>
       </w:pPr>
+      <w:proofErr w:type="gramStart"/>
       <w:r>
         <w:rPr>
           <w:rFonts w:asciiTheme="majorBidi" w:hAnsiTheme="majorBidi" w:cstheme="majorBidi"/>
           <w:szCs w:val="24"/>
         </w:rPr>
-        <w:t xml:space="preserve">w(25) = </w:t>
+        <w:t>w(</w:t>
+      </w:r>
+      <w:proofErr w:type="gramEnd"/>
+      <w:r>
+        <w:rPr>
+          <w:rFonts w:asciiTheme="majorBidi" w:hAnsiTheme="majorBidi" w:cstheme="majorBidi"/>
+          <w:szCs w:val="24"/>
+        </w:rPr>
+        <w:t xml:space="preserve">25) = </w:t>
       </w:r>
       <m:oMath>
         <m:r>
@@ -4859,12 +5140,21 @@
           <w:szCs w:val="24"/>
         </w:rPr>
       </w:pPr>
+      <w:proofErr w:type="gramStart"/>
       <w:r>
         <w:rPr>
           <w:rFonts w:asciiTheme="majorBidi" w:hAnsiTheme="majorBidi" w:cstheme="majorBidi"/>
           <w:szCs w:val="24"/>
         </w:rPr>
-        <w:t xml:space="preserve">w(40) = </w:t>
+        <w:t>w(</w:t>
+      </w:r>
+      <w:proofErr w:type="gramEnd"/>
+      <w:r>
+        <w:rPr>
+          <w:rFonts w:asciiTheme="majorBidi" w:hAnsiTheme="majorBidi" w:cstheme="majorBidi"/>
+          <w:szCs w:val="24"/>
+        </w:rPr>
+        <w:t xml:space="preserve">40) = </w:t>
       </w:r>
       <m:oMath>
         <m:r>
@@ -4987,12 +5277,21 @@
           <w:szCs w:val="28"/>
         </w:rPr>
       </w:pPr>
+      <w:proofErr w:type="gramStart"/>
       <w:r>
         <w:rPr>
           <w:rFonts w:asciiTheme="majorBidi" w:hAnsiTheme="majorBidi" w:cstheme="majorBidi"/>
           <w:szCs w:val="24"/>
         </w:rPr>
-        <w:t xml:space="preserve">w(50) = </w:t>
+        <w:t>w(</w:t>
+      </w:r>
+      <w:proofErr w:type="gramEnd"/>
+      <w:r>
+        <w:rPr>
+          <w:rFonts w:asciiTheme="majorBidi" w:hAnsiTheme="majorBidi" w:cstheme="majorBidi"/>
+          <w:szCs w:val="24"/>
+        </w:rPr>
+        <w:t xml:space="preserve">50) = </w:t>
       </w:r>
       <m:oMath>
         <m:r>
@@ -5130,12 +5429,21 @@
         </w:rPr>
         <w:t xml:space="preserve">: - </w:t>
       </w:r>
+      <w:proofErr w:type="gramStart"/>
       <w:r>
         <w:rPr>
           <w:i/>
           <w:iCs/>
         </w:rPr>
-        <w:t xml:space="preserve">w(50) &lt; 50 , </w:t>
+        <w:t>w(</w:t>
+      </w:r>
+      <w:proofErr w:type="gramEnd"/>
+      <w:r>
+        <w:rPr>
+          <w:i/>
+          <w:iCs/>
+        </w:rPr>
+        <w:t xml:space="preserve">50) &lt; 50 , </w:t>
       </w:r>
       <w:r>
         <w:rPr>
@@ -5192,12 +5500,21 @@
           <w:szCs w:val="24"/>
         </w:rPr>
       </w:pPr>
+      <w:proofErr w:type="gramStart"/>
       <w:r>
         <w:rPr>
           <w:rFonts w:asciiTheme="majorBidi" w:hAnsiTheme="majorBidi" w:cstheme="majorBidi"/>
           <w:szCs w:val="24"/>
         </w:rPr>
-        <w:t xml:space="preserve">w(50) = </w:t>
+        <w:t>w(</w:t>
+      </w:r>
+      <w:proofErr w:type="gramEnd"/>
+      <w:r>
+        <w:rPr>
+          <w:rFonts w:asciiTheme="majorBidi" w:hAnsiTheme="majorBidi" w:cstheme="majorBidi"/>
+          <w:szCs w:val="24"/>
+        </w:rPr>
+        <w:t xml:space="preserve">50) = </w:t>
       </w:r>
       <m:oMath>
         <m:r>
@@ -5421,12 +5738,21 @@
           <w:szCs w:val="24"/>
         </w:rPr>
       </w:pPr>
+      <w:proofErr w:type="gramStart"/>
       <w:r>
         <w:rPr>
           <w:rFonts w:asciiTheme="majorBidi" w:hAnsiTheme="majorBidi" w:cstheme="majorBidi"/>
           <w:szCs w:val="24"/>
         </w:rPr>
-        <w:t xml:space="preserve">w(70) = </w:t>
+        <w:t>w(</w:t>
+      </w:r>
+      <w:proofErr w:type="gramEnd"/>
+      <w:r>
+        <w:rPr>
+          <w:rFonts w:asciiTheme="majorBidi" w:hAnsiTheme="majorBidi" w:cstheme="majorBidi"/>
+          <w:szCs w:val="24"/>
+        </w:rPr>
+        <w:t xml:space="preserve">70) = </w:t>
       </w:r>
       <m:oMath>
         <m:r>
@@ -5650,12 +5976,21 @@
           <w:szCs w:val="24"/>
         </w:rPr>
       </w:pPr>
+      <w:proofErr w:type="gramStart"/>
       <w:r>
         <w:rPr>
           <w:rFonts w:asciiTheme="majorBidi" w:hAnsiTheme="majorBidi" w:cstheme="majorBidi"/>
           <w:szCs w:val="24"/>
         </w:rPr>
-        <w:t xml:space="preserve">w(90) = </w:t>
+        <w:t>w(</w:t>
+      </w:r>
+      <w:proofErr w:type="gramEnd"/>
+      <w:r>
+        <w:rPr>
+          <w:rFonts w:asciiTheme="majorBidi" w:hAnsiTheme="majorBidi" w:cstheme="majorBidi"/>
+          <w:szCs w:val="24"/>
+        </w:rPr>
+        <w:t xml:space="preserve">90) = </w:t>
       </w:r>
       <m:oMath>
         <m:r>
@@ -5879,12 +6214,21 @@
           <w:szCs w:val="24"/>
         </w:rPr>
       </w:pPr>
+      <w:proofErr w:type="gramStart"/>
       <w:r>
         <w:rPr>
           <w:rFonts w:asciiTheme="majorBidi" w:hAnsiTheme="majorBidi" w:cstheme="majorBidi"/>
           <w:szCs w:val="24"/>
         </w:rPr>
-        <w:t xml:space="preserve">w(100) = </w:t>
+        <w:t>w(</w:t>
+      </w:r>
+      <w:proofErr w:type="gramEnd"/>
+      <w:r>
+        <w:rPr>
+          <w:rFonts w:asciiTheme="majorBidi" w:hAnsiTheme="majorBidi" w:cstheme="majorBidi"/>
+          <w:szCs w:val="24"/>
+        </w:rPr>
+        <w:t xml:space="preserve">100) = </w:t>
       </w:r>
       <m:oMath>
         <m:r>
@@ -6115,12 +6459,21 @@
         </w:rPr>
         <w:t xml:space="preserve">: - </w:t>
       </w:r>
+      <w:proofErr w:type="gramStart"/>
       <w:r>
         <w:rPr>
           <w:i/>
           <w:iCs/>
         </w:rPr>
-        <w:t xml:space="preserve">w(100) &lt; 100 , </w:t>
+        <w:t>w(</w:t>
+      </w:r>
+      <w:proofErr w:type="gramEnd"/>
+      <w:r>
+        <w:rPr>
+          <w:i/>
+          <w:iCs/>
+        </w:rPr>
+        <w:t xml:space="preserve">100) &lt; 100 , </w:t>
       </w:r>
       <w:r>
         <w:rPr>
@@ -6178,12 +6531,21 @@
           <w:szCs w:val="24"/>
         </w:rPr>
       </w:pPr>
+      <w:proofErr w:type="gramStart"/>
       <w:r>
         <w:rPr>
           <w:rFonts w:asciiTheme="majorBidi" w:hAnsiTheme="majorBidi" w:cstheme="majorBidi"/>
           <w:szCs w:val="24"/>
         </w:rPr>
-        <w:t xml:space="preserve">w(10) = </w:t>
+        <w:t>w(</w:t>
+      </w:r>
+      <w:proofErr w:type="gramEnd"/>
+      <w:r>
+        <w:rPr>
+          <w:rFonts w:asciiTheme="majorBidi" w:hAnsiTheme="majorBidi" w:cstheme="majorBidi"/>
+          <w:szCs w:val="24"/>
+        </w:rPr>
+        <w:t xml:space="preserve">10) = </w:t>
       </w:r>
       <m:oMath>
         <m:r>
@@ -6254,12 +6616,21 @@
           <w:szCs w:val="28"/>
         </w:rPr>
       </w:pPr>
+      <w:proofErr w:type="gramStart"/>
       <w:r>
         <w:rPr>
           <w:rFonts w:asciiTheme="majorBidi" w:hAnsiTheme="majorBidi" w:cstheme="majorBidi"/>
           <w:szCs w:val="24"/>
         </w:rPr>
-        <w:t xml:space="preserve">w(20) = </w:t>
+        <w:t>w(</w:t>
+      </w:r>
+      <w:proofErr w:type="gramEnd"/>
+      <w:r>
+        <w:rPr>
+          <w:rFonts w:asciiTheme="majorBidi" w:hAnsiTheme="majorBidi" w:cstheme="majorBidi"/>
+          <w:szCs w:val="24"/>
+        </w:rPr>
+        <w:t xml:space="preserve">20) = </w:t>
       </w:r>
       <m:oMath>
         <m:r>
@@ -6336,12 +6707,21 @@
         </w:rPr>
         <w:t xml:space="preserve">: - </w:t>
       </w:r>
+      <w:proofErr w:type="gramStart"/>
       <w:r>
         <w:rPr>
           <w:i/>
           <w:iCs/>
         </w:rPr>
-        <w:t xml:space="preserve">w(20) &lt; 20 , </w:t>
+        <w:t>w(</w:t>
+      </w:r>
+      <w:proofErr w:type="gramEnd"/>
+      <w:r>
+        <w:rPr>
+          <w:i/>
+          <w:iCs/>
+        </w:rPr>
+        <w:t xml:space="preserve">20) &lt; 20 , </w:t>
       </w:r>
       <w:r>
         <w:rPr>
@@ -6399,12 +6779,21 @@
           <w:szCs w:val="24"/>
         </w:rPr>
       </w:pPr>
+      <w:proofErr w:type="gramStart"/>
       <w:r>
         <w:rPr>
           <w:rFonts w:asciiTheme="majorBidi" w:hAnsiTheme="majorBidi" w:cstheme="majorBidi"/>
           <w:szCs w:val="24"/>
         </w:rPr>
-        <w:t xml:space="preserve">w(1) = 5 + 0 = 5 </w:t>
+        <w:t>w(</w:t>
+      </w:r>
+      <w:proofErr w:type="gramEnd"/>
+      <w:r>
+        <w:rPr>
+          <w:rFonts w:asciiTheme="majorBidi" w:hAnsiTheme="majorBidi" w:cstheme="majorBidi"/>
+          <w:szCs w:val="24"/>
+        </w:rPr>
+        <w:t xml:space="preserve">1) = 5 + 0 = 5 </w:t>
       </w:r>
     </w:p>
     <w:p>
@@ -6415,12 +6804,21 @@
           <w:szCs w:val="24"/>
         </w:rPr>
       </w:pPr>
+      <w:proofErr w:type="gramStart"/>
       <w:r>
         <w:rPr>
           <w:rFonts w:asciiTheme="majorBidi" w:hAnsiTheme="majorBidi" w:cstheme="majorBidi"/>
           <w:szCs w:val="24"/>
         </w:rPr>
-        <w:t>w(2) = 5 + 0 = 5</w:t>
+        <w:t>w(</w:t>
+      </w:r>
+      <w:proofErr w:type="gramEnd"/>
+      <w:r>
+        <w:rPr>
+          <w:rFonts w:asciiTheme="majorBidi" w:hAnsiTheme="majorBidi" w:cstheme="majorBidi"/>
+          <w:szCs w:val="24"/>
+        </w:rPr>
+        <w:t>2) = 5 + 0 = 5</w:t>
       </w:r>
     </w:p>
     <w:p>
@@ -6431,12 +6829,21 @@
           <w:szCs w:val="28"/>
         </w:rPr>
       </w:pPr>
+      <w:proofErr w:type="gramStart"/>
       <w:r>
         <w:rPr>
           <w:rFonts w:asciiTheme="majorBidi" w:hAnsiTheme="majorBidi" w:cstheme="majorBidi"/>
           <w:szCs w:val="24"/>
         </w:rPr>
-        <w:t>w(5) = 5 + 0 = 5</w:t>
+        <w:t>w(</w:t>
+      </w:r>
+      <w:proofErr w:type="gramEnd"/>
+      <w:r>
+        <w:rPr>
+          <w:rFonts w:asciiTheme="majorBidi" w:hAnsiTheme="majorBidi" w:cstheme="majorBidi"/>
+          <w:szCs w:val="24"/>
+        </w:rPr>
+        <w:t>5) = 5 + 0 = 5</w:t>
       </w:r>
     </w:p>
     <w:p>
@@ -6457,12 +6864,21 @@
         </w:rPr>
         <w:t xml:space="preserve">- </w:t>
       </w:r>
+      <w:proofErr w:type="gramStart"/>
       <w:r>
         <w:rPr>
           <w:i/>
           <w:iCs/>
         </w:rPr>
-        <w:t xml:space="preserve">w(5) &lt; 5 , </w:t>
+        <w:t>w(</w:t>
+      </w:r>
+      <w:proofErr w:type="gramEnd"/>
+      <w:r>
+        <w:rPr>
+          <w:i/>
+          <w:iCs/>
+        </w:rPr>
+        <w:t xml:space="preserve">5) &lt; 5 , </w:t>
       </w:r>
       <w:r>
         <w:rPr>
@@ -6524,12 +6940,21 @@
           <w:szCs w:val="24"/>
         </w:rPr>
       </w:pPr>
+      <w:proofErr w:type="gramStart"/>
       <w:r>
         <w:rPr>
           <w:rFonts w:asciiTheme="majorBidi" w:hAnsiTheme="majorBidi" w:cstheme="majorBidi"/>
           <w:szCs w:val="24"/>
         </w:rPr>
-        <w:t xml:space="preserve">w(50) = </w:t>
+        <w:t>w(</w:t>
+      </w:r>
+      <w:proofErr w:type="gramEnd"/>
+      <w:r>
+        <w:rPr>
+          <w:rFonts w:asciiTheme="majorBidi" w:hAnsiTheme="majorBidi" w:cstheme="majorBidi"/>
+          <w:szCs w:val="24"/>
+        </w:rPr>
+        <w:t xml:space="preserve">50) = </w:t>
       </w:r>
       <m:oMath>
         <m:r>
@@ -6753,12 +7178,21 @@
           <w:szCs w:val="24"/>
         </w:rPr>
       </w:pPr>
+      <w:proofErr w:type="gramStart"/>
       <w:r>
         <w:rPr>
           <w:rFonts w:asciiTheme="majorBidi" w:hAnsiTheme="majorBidi" w:cstheme="majorBidi"/>
           <w:szCs w:val="24"/>
         </w:rPr>
-        <w:t xml:space="preserve">w(70) = </w:t>
+        <w:t>w(</w:t>
+      </w:r>
+      <w:proofErr w:type="gramEnd"/>
+      <w:r>
+        <w:rPr>
+          <w:rFonts w:asciiTheme="majorBidi" w:hAnsiTheme="majorBidi" w:cstheme="majorBidi"/>
+          <w:szCs w:val="24"/>
+        </w:rPr>
+        <w:t xml:space="preserve">70) = </w:t>
       </w:r>
       <m:oMath>
         <m:r>
@@ -6982,12 +7416,21 @@
           <w:szCs w:val="24"/>
         </w:rPr>
       </w:pPr>
+      <w:proofErr w:type="gramStart"/>
       <w:r>
         <w:rPr>
           <w:rFonts w:asciiTheme="majorBidi" w:hAnsiTheme="majorBidi" w:cstheme="majorBidi"/>
           <w:szCs w:val="24"/>
         </w:rPr>
-        <w:t xml:space="preserve">w(90) = </w:t>
+        <w:t>w(</w:t>
+      </w:r>
+      <w:proofErr w:type="gramEnd"/>
+      <w:r>
+        <w:rPr>
+          <w:rFonts w:asciiTheme="majorBidi" w:hAnsiTheme="majorBidi" w:cstheme="majorBidi"/>
+          <w:szCs w:val="24"/>
+        </w:rPr>
+        <w:t xml:space="preserve">90) = </w:t>
       </w:r>
       <m:oMath>
         <m:r>
@@ -7211,12 +7654,21 @@
           <w:szCs w:val="24"/>
         </w:rPr>
       </w:pPr>
+      <w:proofErr w:type="gramStart"/>
       <w:r>
         <w:rPr>
           <w:rFonts w:asciiTheme="majorBidi" w:hAnsiTheme="majorBidi" w:cstheme="majorBidi"/>
           <w:szCs w:val="24"/>
         </w:rPr>
-        <w:t xml:space="preserve">w(100) = </w:t>
+        <w:t>w(</w:t>
+      </w:r>
+      <w:proofErr w:type="gramEnd"/>
+      <w:r>
+        <w:rPr>
+          <w:rFonts w:asciiTheme="majorBidi" w:hAnsiTheme="majorBidi" w:cstheme="majorBidi"/>
+          <w:szCs w:val="24"/>
+        </w:rPr>
+        <w:t xml:space="preserve">100) = </w:t>
       </w:r>
       <m:oMath>
         <m:r>
@@ -7443,12 +7895,21 @@
       <w:r>
         <w:t xml:space="preserve">: - </w:t>
       </w:r>
+      <w:proofErr w:type="gramStart"/>
       <w:r>
         <w:rPr>
           <w:i/>
           <w:iCs/>
         </w:rPr>
-        <w:t xml:space="preserve">w(100) &lt; 100 , </w:t>
+        <w:t>w(</w:t>
+      </w:r>
+      <w:proofErr w:type="gramEnd"/>
+      <w:r>
+        <w:rPr>
+          <w:i/>
+          <w:iCs/>
+        </w:rPr>
+        <w:t xml:space="preserve">100) &lt; 100 , </w:t>
       </w:r>
       <w:r>
         <w:rPr>
@@ -7537,7 +7998,29 @@
           <w:color w:val="385623" w:themeColor="accent6" w:themeShade="80"/>
           <w:szCs w:val="24"/>
         </w:rPr>
-        <w:t>After we made URM calculation and Time demand calculation on this task , we noticed that the two calculations leading to the same result that the system is</w:t>
+        <w:t xml:space="preserve">After we made URM calculation and Time demand calculation on this </w:t>
+      </w:r>
+      <w:proofErr w:type="gramStart"/>
+      <w:r>
+        <w:rPr>
+          <w:rFonts w:asciiTheme="majorBidi" w:hAnsiTheme="majorBidi" w:cstheme="majorBidi"/>
+          <w:b/>
+          <w:bCs/>
+          <w:color w:val="385623" w:themeColor="accent6" w:themeShade="80"/>
+          <w:szCs w:val="24"/>
+        </w:rPr>
+        <w:t>task ,</w:t>
+      </w:r>
+      <w:proofErr w:type="gramEnd"/>
+      <w:r>
+        <w:rPr>
+          <w:rFonts w:asciiTheme="majorBidi" w:hAnsiTheme="majorBidi" w:cstheme="majorBidi"/>
+          <w:b/>
+          <w:bCs/>
+          <w:color w:val="385623" w:themeColor="accent6" w:themeShade="80"/>
+          <w:szCs w:val="24"/>
+        </w:rPr>
+        <w:t xml:space="preserve"> we noticed that the two calculations leading to the same result that the system is</w:t>
       </w:r>
       <w:r>
         <w:rPr>
@@ -7604,10 +8087,15 @@
       <w:bookmarkStart w:id="11" w:name="_Toc140246869"/>
       <w:bookmarkStart w:id="12" w:name="_Toc140394739"/>
       <w:r>
-        <w:t>Simulation on SimSo</w:t>
+        <w:t xml:space="preserve">Simulation on </w:t>
+      </w:r>
+      <w:proofErr w:type="spellStart"/>
+      <w:r>
+        <w:t>SimSo</w:t>
       </w:r>
       <w:bookmarkEnd w:id="11"/>
       <w:bookmarkEnd w:id="12"/>
+      <w:proofErr w:type="spellEnd"/>
     </w:p>
     <w:p/>
     <w:p/>
@@ -7879,7 +8367,7 @@
 </file>
 
 <file path=word/endnotes.xml><?xml version="1.0" encoding="utf-8"?>
-<w:endnotes xmlns:wpc="http://schemas.microsoft.com/office/word/2010/wordprocessingCanvas" xmlns:cx="http://schemas.microsoft.com/office/drawing/2014/chartex" xmlns:cx1="http://schemas.microsoft.com/office/drawing/2015/9/8/chartex" xmlns:cx2="http://schemas.microsoft.com/office/drawing/2015/10/21/chartex" xmlns:cx3="http://schemas.microsoft.com/office/drawing/2016/5/9/chartex" xmlns:cx4="http://schemas.microsoft.com/office/drawing/2016/5/10/chartex" xmlns:cx5="http://schemas.microsoft.com/office/drawing/2016/5/11/chartex" xmlns:cx6="http://schemas.microsoft.com/office/drawing/2016/5/12/chartex" xmlns:cx7="http://schemas.microsoft.com/office/drawing/2016/5/13/chartex" xmlns:cx8="http://schemas.microsoft.com/office/drawing/2016/5/14/chartex" xmlns:mc="http://schemas.openxmlformats.org/markup-compatibility/2006" xmlns:aink="http://schemas.microsoft.com/office/drawing/2016/ink" xmlns:am3d="http://schemas.microsoft.com/office/drawing/2017/model3d" xmlns:o="urn:schemas-microsoft-com:office:office" xmlns:oel="http://schemas.microsoft.com/office/2019/extlst" xmlns:r="http://schemas.openxmlformats.org/officeDocument/2006/relationships" xmlns:m="http://schemas.openxmlformats.org/officeDocument/2006/math" xmlns:v="urn:schemas-microsoft-com:vml" xmlns:wp14="http://schemas.microsoft.com/office/word/2010/wordprocessingDrawing" xmlns:wp="http://schemas.openxmlformats.org/drawingml/2006/wordprocessingDrawing" xmlns:w10="urn:schemas-microsoft-com:office:word" xmlns:w="http://schemas.openxmlformats.org/wordprocessingml/2006/main" xmlns:w14="http://schemas.microsoft.com/office/word/2010/wordml" xmlns:w15="http://schemas.microsoft.com/office/word/2012/wordml" xmlns:w16cex="http://schemas.microsoft.com/office/word/2018/wordml/cex" xmlns:w16cid="http://schemas.microsoft.com/office/word/2016/wordml/cid" xmlns:w16="http://schemas.microsoft.com/office/word/2018/wordml" xmlns:w16du="http://schemas.microsoft.com/office/word/2023/wordml/word16du" xmlns:w16sdtdh="http://schemas.microsoft.com/office/word/2020/wordml/sdtdatahash" xmlns:w16se="http://schemas.microsoft.com/office/word/2015/wordml/symex" xmlns:wpg="http://schemas.microsoft.com/office/word/2010/wordprocessingGroup" xmlns:wpi="http://schemas.microsoft.com/office/word/2010/wordprocessingInk" xmlns:wne="http://schemas.microsoft.com/office/word/2006/wordml" xmlns:wps="http://schemas.microsoft.com/office/word/2010/wordprocessingShape" mc:Ignorable="w14 w15 w16se w16cid w16 w16cex w16sdtdh wp14">
+<w:endnotes xmlns:wpc="http://schemas.microsoft.com/office/word/2010/wordprocessingCanvas" xmlns:cx="http://schemas.microsoft.com/office/drawing/2014/chartex" xmlns:cx1="http://schemas.microsoft.com/office/drawing/2015/9/8/chartex" xmlns:cx2="http://schemas.microsoft.com/office/drawing/2015/10/21/chartex" xmlns:cx3="http://schemas.microsoft.com/office/drawing/2016/5/9/chartex" xmlns:cx4="http://schemas.microsoft.com/office/drawing/2016/5/10/chartex" xmlns:cx5="http://schemas.microsoft.com/office/drawing/2016/5/11/chartex" xmlns:cx6="http://schemas.microsoft.com/office/drawing/2016/5/12/chartex" xmlns:cx7="http://schemas.microsoft.com/office/drawing/2016/5/13/chartex" xmlns:cx8="http://schemas.microsoft.com/office/drawing/2016/5/14/chartex" xmlns:mc="http://schemas.openxmlformats.org/markup-compatibility/2006" xmlns:aink="http://schemas.microsoft.com/office/drawing/2016/ink" xmlns:am3d="http://schemas.microsoft.com/office/drawing/2017/model3d" xmlns:o="urn:schemas-microsoft-com:office:office" xmlns:oel="http://schemas.microsoft.com/office/2019/extlst" xmlns:r="http://schemas.openxmlformats.org/officeDocument/2006/relationships" xmlns:m="http://schemas.openxmlformats.org/officeDocument/2006/math" xmlns:v="urn:schemas-microsoft-com:vml" xmlns:wp14="http://schemas.microsoft.com/office/word/2010/wordprocessingDrawing" xmlns:wp="http://schemas.openxmlformats.org/drawingml/2006/wordprocessingDrawing" xmlns:w10="urn:schemas-microsoft-com:office:word" xmlns:w="http://schemas.openxmlformats.org/wordprocessingml/2006/main" xmlns:w14="http://schemas.microsoft.com/office/word/2010/wordml" xmlns:w15="http://schemas.microsoft.com/office/word/2012/wordml" xmlns:w16cex="http://schemas.microsoft.com/office/word/2018/wordml/cex" xmlns:w16cid="http://schemas.microsoft.com/office/word/2016/wordml/cid" xmlns:w16="http://schemas.microsoft.com/office/word/2018/wordml" xmlns:w16sdtdh="http://schemas.microsoft.com/office/word/2020/wordml/sdtdatahash" xmlns:w16se="http://schemas.microsoft.com/office/word/2015/wordml/symex" xmlns:wpg="http://schemas.microsoft.com/office/word/2010/wordprocessingGroup" xmlns:wpi="http://schemas.microsoft.com/office/word/2010/wordprocessingInk" xmlns:wne="http://schemas.microsoft.com/office/word/2006/wordml" xmlns:wps="http://schemas.microsoft.com/office/word/2010/wordprocessingShape" mc:Ignorable="w14 w15 w16se w16cid w16 w16cex w16sdtdh wp14">
   <w:endnote w:type="separator" w:id="-1">
     <w:p>
       <w:pPr>
@@ -7904,7 +8392,7 @@
 </file>
 
 <file path=word/footer1.xml><?xml version="1.0" encoding="utf-8"?>
-<w:ftr xmlns:wpc="http://schemas.microsoft.com/office/word/2010/wordprocessingCanvas" xmlns:cx="http://schemas.microsoft.com/office/drawing/2014/chartex" xmlns:cx1="http://schemas.microsoft.com/office/drawing/2015/9/8/chartex" xmlns:cx2="http://schemas.microsoft.com/office/drawing/2015/10/21/chartex" xmlns:cx3="http://schemas.microsoft.com/office/drawing/2016/5/9/chartex" xmlns:cx4="http://schemas.microsoft.com/office/drawing/2016/5/10/chartex" xmlns:cx5="http://schemas.microsoft.com/office/drawing/2016/5/11/chartex" xmlns:cx6="http://schemas.microsoft.com/office/drawing/2016/5/12/chartex" xmlns:cx7="http://schemas.microsoft.com/office/drawing/2016/5/13/chartex" xmlns:cx8="http://schemas.microsoft.com/office/drawing/2016/5/14/chartex" xmlns:mc="http://schemas.openxmlformats.org/markup-compatibility/2006" xmlns:aink="http://schemas.microsoft.com/office/drawing/2016/ink" xmlns:am3d="http://schemas.microsoft.com/office/drawing/2017/model3d" xmlns:o="urn:schemas-microsoft-com:office:office" xmlns:oel="http://schemas.microsoft.com/office/2019/extlst" xmlns:r="http://schemas.openxmlformats.org/officeDocument/2006/relationships" xmlns:m="http://schemas.openxmlformats.org/officeDocument/2006/math" xmlns:v="urn:schemas-microsoft-com:vml" xmlns:wp14="http://schemas.microsoft.com/office/word/2010/wordprocessingDrawing" xmlns:wp="http://schemas.openxmlformats.org/drawingml/2006/wordprocessingDrawing" xmlns:w10="urn:schemas-microsoft-com:office:word" xmlns:w="http://schemas.openxmlformats.org/wordprocessingml/2006/main" xmlns:w14="http://schemas.microsoft.com/office/word/2010/wordml" xmlns:w15="http://schemas.microsoft.com/office/word/2012/wordml" xmlns:w16cex="http://schemas.microsoft.com/office/word/2018/wordml/cex" xmlns:w16cid="http://schemas.microsoft.com/office/word/2016/wordml/cid" xmlns:w16="http://schemas.microsoft.com/office/word/2018/wordml" xmlns:w16du="http://schemas.microsoft.com/office/word/2023/wordml/word16du" xmlns:w16sdtdh="http://schemas.microsoft.com/office/word/2020/wordml/sdtdatahash" xmlns:w16se="http://schemas.microsoft.com/office/word/2015/wordml/symex" xmlns:wpg="http://schemas.microsoft.com/office/word/2010/wordprocessingGroup" xmlns:wpi="http://schemas.microsoft.com/office/word/2010/wordprocessingInk" xmlns:wne="http://schemas.microsoft.com/office/word/2006/wordml" xmlns:wps="http://schemas.microsoft.com/office/word/2010/wordprocessingShape" mc:Ignorable="w14 w15 w16se w16cid w16 w16cex w16sdtdh wp14">
+<w:ftr xmlns:wpc="http://schemas.microsoft.com/office/word/2010/wordprocessingCanvas" xmlns:cx="http://schemas.microsoft.com/office/drawing/2014/chartex" xmlns:cx1="http://schemas.microsoft.com/office/drawing/2015/9/8/chartex" xmlns:cx2="http://schemas.microsoft.com/office/drawing/2015/10/21/chartex" xmlns:cx3="http://schemas.microsoft.com/office/drawing/2016/5/9/chartex" xmlns:cx4="http://schemas.microsoft.com/office/drawing/2016/5/10/chartex" xmlns:cx5="http://schemas.microsoft.com/office/drawing/2016/5/11/chartex" xmlns:cx6="http://schemas.microsoft.com/office/drawing/2016/5/12/chartex" xmlns:cx7="http://schemas.microsoft.com/office/drawing/2016/5/13/chartex" xmlns:cx8="http://schemas.microsoft.com/office/drawing/2016/5/14/chartex" xmlns:mc="http://schemas.openxmlformats.org/markup-compatibility/2006" xmlns:aink="http://schemas.microsoft.com/office/drawing/2016/ink" xmlns:am3d="http://schemas.microsoft.com/office/drawing/2017/model3d" xmlns:o="urn:schemas-microsoft-com:office:office" xmlns:oel="http://schemas.microsoft.com/office/2019/extlst" xmlns:r="http://schemas.openxmlformats.org/officeDocument/2006/relationships" xmlns:m="http://schemas.openxmlformats.org/officeDocument/2006/math" xmlns:v="urn:schemas-microsoft-com:vml" xmlns:wp14="http://schemas.microsoft.com/office/word/2010/wordprocessingDrawing" xmlns:wp="http://schemas.openxmlformats.org/drawingml/2006/wordprocessingDrawing" xmlns:w10="urn:schemas-microsoft-com:office:word" xmlns:w="http://schemas.openxmlformats.org/wordprocessingml/2006/main" xmlns:w14="http://schemas.microsoft.com/office/word/2010/wordml" xmlns:w15="http://schemas.microsoft.com/office/word/2012/wordml" xmlns:w16cex="http://schemas.microsoft.com/office/word/2018/wordml/cex" xmlns:w16cid="http://schemas.microsoft.com/office/word/2016/wordml/cid" xmlns:w16="http://schemas.microsoft.com/office/word/2018/wordml" xmlns:w16sdtdh="http://schemas.microsoft.com/office/word/2020/wordml/sdtdatahash" xmlns:w16se="http://schemas.microsoft.com/office/word/2015/wordml/symex" xmlns:wpg="http://schemas.microsoft.com/office/word/2010/wordprocessingGroup" xmlns:wpi="http://schemas.microsoft.com/office/word/2010/wordprocessingInk" xmlns:wne="http://schemas.microsoft.com/office/word/2006/wordml" xmlns:wps="http://schemas.microsoft.com/office/word/2010/wordprocessingShape" mc:Ignorable="w14 w15 w16se w16cid w16 w16cex w16sdtdh wp14">
   <w:sdt>
     <w:sdtPr>
       <w:id w:val="741523876"/>
@@ -7971,7 +8459,7 @@
                 </wp:inline>
               </w:drawing>
             </mc:Choice>
-            <mc:Fallback>
+            <mc:Fallback xmlns:w16du="http://schemas.microsoft.com/office/word/2023/wordml/word16du">
               <w:pict>
                 <v:shapetype w14:anchorId="6ECDF882" id="_x0000_t110" coordsize="21600,21600" o:spt="110" path="m10800,l,10800,10800,21600,21600,10800xe">
                   <v:stroke joinstyle="miter"/>
@@ -8005,7 +8493,7 @@
 </file>
 
 <file path=word/footer2.xml><?xml version="1.0" encoding="utf-8"?>
-<w:ftr xmlns:wpc="http://schemas.microsoft.com/office/word/2010/wordprocessingCanvas" xmlns:cx="http://schemas.microsoft.com/office/drawing/2014/chartex" xmlns:cx1="http://schemas.microsoft.com/office/drawing/2015/9/8/chartex" xmlns:cx2="http://schemas.microsoft.com/office/drawing/2015/10/21/chartex" xmlns:cx3="http://schemas.microsoft.com/office/drawing/2016/5/9/chartex" xmlns:cx4="http://schemas.microsoft.com/office/drawing/2016/5/10/chartex" xmlns:cx5="http://schemas.microsoft.com/office/drawing/2016/5/11/chartex" xmlns:cx6="http://schemas.microsoft.com/office/drawing/2016/5/12/chartex" xmlns:cx7="http://schemas.microsoft.com/office/drawing/2016/5/13/chartex" xmlns:cx8="http://schemas.microsoft.com/office/drawing/2016/5/14/chartex" xmlns:mc="http://schemas.openxmlformats.org/markup-compatibility/2006" xmlns:aink="http://schemas.microsoft.com/office/drawing/2016/ink" xmlns:am3d="http://schemas.microsoft.com/office/drawing/2017/model3d" xmlns:o="urn:schemas-microsoft-com:office:office" xmlns:oel="http://schemas.microsoft.com/office/2019/extlst" xmlns:r="http://schemas.openxmlformats.org/officeDocument/2006/relationships" xmlns:m="http://schemas.openxmlformats.org/officeDocument/2006/math" xmlns:v="urn:schemas-microsoft-com:vml" xmlns:wp14="http://schemas.microsoft.com/office/word/2010/wordprocessingDrawing" xmlns:wp="http://schemas.openxmlformats.org/drawingml/2006/wordprocessingDrawing" xmlns:w10="urn:schemas-microsoft-com:office:word" xmlns:w="http://schemas.openxmlformats.org/wordprocessingml/2006/main" xmlns:w14="http://schemas.microsoft.com/office/word/2010/wordml" xmlns:w15="http://schemas.microsoft.com/office/word/2012/wordml" xmlns:w16cex="http://schemas.microsoft.com/office/word/2018/wordml/cex" xmlns:w16cid="http://schemas.microsoft.com/office/word/2016/wordml/cid" xmlns:w16="http://schemas.microsoft.com/office/word/2018/wordml" xmlns:w16du="http://schemas.microsoft.com/office/word/2023/wordml/word16du" xmlns:w16sdtdh="http://schemas.microsoft.com/office/word/2020/wordml/sdtdatahash" xmlns:w16se="http://schemas.microsoft.com/office/word/2015/wordml/symex" xmlns:wpg="http://schemas.microsoft.com/office/word/2010/wordprocessingGroup" xmlns:wpi="http://schemas.microsoft.com/office/word/2010/wordprocessingInk" xmlns:wne="http://schemas.microsoft.com/office/word/2006/wordml" xmlns:wps="http://schemas.microsoft.com/office/word/2010/wordprocessingShape" mc:Ignorable="w14 w15 w16se w16cid w16 w16cex w16sdtdh wp14">
+<w:ftr xmlns:wpc="http://schemas.microsoft.com/office/word/2010/wordprocessingCanvas" xmlns:cx="http://schemas.microsoft.com/office/drawing/2014/chartex" xmlns:cx1="http://schemas.microsoft.com/office/drawing/2015/9/8/chartex" xmlns:cx2="http://schemas.microsoft.com/office/drawing/2015/10/21/chartex" xmlns:cx3="http://schemas.microsoft.com/office/drawing/2016/5/9/chartex" xmlns:cx4="http://schemas.microsoft.com/office/drawing/2016/5/10/chartex" xmlns:cx5="http://schemas.microsoft.com/office/drawing/2016/5/11/chartex" xmlns:cx6="http://schemas.microsoft.com/office/drawing/2016/5/12/chartex" xmlns:cx7="http://schemas.microsoft.com/office/drawing/2016/5/13/chartex" xmlns:cx8="http://schemas.microsoft.com/office/drawing/2016/5/14/chartex" xmlns:mc="http://schemas.openxmlformats.org/markup-compatibility/2006" xmlns:aink="http://schemas.microsoft.com/office/drawing/2016/ink" xmlns:am3d="http://schemas.microsoft.com/office/drawing/2017/model3d" xmlns:o="urn:schemas-microsoft-com:office:office" xmlns:oel="http://schemas.microsoft.com/office/2019/extlst" xmlns:r="http://schemas.openxmlformats.org/officeDocument/2006/relationships" xmlns:m="http://schemas.openxmlformats.org/officeDocument/2006/math" xmlns:v="urn:schemas-microsoft-com:vml" xmlns:wp14="http://schemas.microsoft.com/office/word/2010/wordprocessingDrawing" xmlns:wp="http://schemas.openxmlformats.org/drawingml/2006/wordprocessingDrawing" xmlns:w10="urn:schemas-microsoft-com:office:word" xmlns:w="http://schemas.openxmlformats.org/wordprocessingml/2006/main" xmlns:w14="http://schemas.microsoft.com/office/word/2010/wordml" xmlns:w15="http://schemas.microsoft.com/office/word/2012/wordml" xmlns:w16cex="http://schemas.microsoft.com/office/word/2018/wordml/cex" xmlns:w16cid="http://schemas.microsoft.com/office/word/2016/wordml/cid" xmlns:w16="http://schemas.microsoft.com/office/word/2018/wordml" xmlns:w16sdtdh="http://schemas.microsoft.com/office/word/2020/wordml/sdtdatahash" xmlns:w16se="http://schemas.microsoft.com/office/word/2015/wordml/symex" xmlns:wpg="http://schemas.microsoft.com/office/word/2010/wordprocessingGroup" xmlns:wpi="http://schemas.microsoft.com/office/word/2010/wordprocessingInk" xmlns:wne="http://schemas.microsoft.com/office/word/2006/wordml" xmlns:wps="http://schemas.microsoft.com/office/word/2010/wordprocessingShape" mc:Ignorable="w14 w15 w16se w16cid w16 w16cex w16sdtdh wp14">
   <w:p>
     <w:pPr>
       <w:pStyle w:val="Footer"/>
@@ -8015,7 +8503,7 @@
 </file>
 
 <file path=word/footer3.xml><?xml version="1.0" encoding="utf-8"?>
-<w:ftr xmlns:wpc="http://schemas.microsoft.com/office/word/2010/wordprocessingCanvas" xmlns:cx="http://schemas.microsoft.com/office/drawing/2014/chartex" xmlns:cx1="http://schemas.microsoft.com/office/drawing/2015/9/8/chartex" xmlns:cx2="http://schemas.microsoft.com/office/drawing/2015/10/21/chartex" xmlns:cx3="http://schemas.microsoft.com/office/drawing/2016/5/9/chartex" xmlns:cx4="http://schemas.microsoft.com/office/drawing/2016/5/10/chartex" xmlns:cx5="http://schemas.microsoft.com/office/drawing/2016/5/11/chartex" xmlns:cx6="http://schemas.microsoft.com/office/drawing/2016/5/12/chartex" xmlns:cx7="http://schemas.microsoft.com/office/drawing/2016/5/13/chartex" xmlns:cx8="http://schemas.microsoft.com/office/drawing/2016/5/14/chartex" xmlns:mc="http://schemas.openxmlformats.org/markup-compatibility/2006" xmlns:aink="http://schemas.microsoft.com/office/drawing/2016/ink" xmlns:am3d="http://schemas.microsoft.com/office/drawing/2017/model3d" xmlns:o="urn:schemas-microsoft-com:office:office" xmlns:oel="http://schemas.microsoft.com/office/2019/extlst" xmlns:r="http://schemas.openxmlformats.org/officeDocument/2006/relationships" xmlns:m="http://schemas.openxmlformats.org/officeDocument/2006/math" xmlns:v="urn:schemas-microsoft-com:vml" xmlns:wp14="http://schemas.microsoft.com/office/word/2010/wordprocessingDrawing" xmlns:wp="http://schemas.openxmlformats.org/drawingml/2006/wordprocessingDrawing" xmlns:w10="urn:schemas-microsoft-com:office:word" xmlns:w="http://schemas.openxmlformats.org/wordprocessingml/2006/main" xmlns:w14="http://schemas.microsoft.com/office/word/2010/wordml" xmlns:w15="http://schemas.microsoft.com/office/word/2012/wordml" xmlns:w16cex="http://schemas.microsoft.com/office/word/2018/wordml/cex" xmlns:w16cid="http://schemas.microsoft.com/office/word/2016/wordml/cid" xmlns:w16="http://schemas.microsoft.com/office/word/2018/wordml" xmlns:w16du="http://schemas.microsoft.com/office/word/2023/wordml/word16du" xmlns:w16sdtdh="http://schemas.microsoft.com/office/word/2020/wordml/sdtdatahash" xmlns:w16se="http://schemas.microsoft.com/office/word/2015/wordml/symex" xmlns:wpg="http://schemas.microsoft.com/office/word/2010/wordprocessingGroup" xmlns:wpi="http://schemas.microsoft.com/office/word/2010/wordprocessingInk" xmlns:wne="http://schemas.microsoft.com/office/word/2006/wordml" xmlns:wps="http://schemas.microsoft.com/office/word/2010/wordprocessingShape" mc:Ignorable="w14 w15 w16se w16cid w16 w16cex w16sdtdh wp14">
+<w:ftr xmlns:wpc="http://schemas.microsoft.com/office/word/2010/wordprocessingCanvas" xmlns:cx="http://schemas.microsoft.com/office/drawing/2014/chartex" xmlns:cx1="http://schemas.microsoft.com/office/drawing/2015/9/8/chartex" xmlns:cx2="http://schemas.microsoft.com/office/drawing/2015/10/21/chartex" xmlns:cx3="http://schemas.microsoft.com/office/drawing/2016/5/9/chartex" xmlns:cx4="http://schemas.microsoft.com/office/drawing/2016/5/10/chartex" xmlns:cx5="http://schemas.microsoft.com/office/drawing/2016/5/11/chartex" xmlns:cx6="http://schemas.microsoft.com/office/drawing/2016/5/12/chartex" xmlns:cx7="http://schemas.microsoft.com/office/drawing/2016/5/13/chartex" xmlns:cx8="http://schemas.microsoft.com/office/drawing/2016/5/14/chartex" xmlns:mc="http://schemas.openxmlformats.org/markup-compatibility/2006" xmlns:aink="http://schemas.microsoft.com/office/drawing/2016/ink" xmlns:am3d="http://schemas.microsoft.com/office/drawing/2017/model3d" xmlns:o="urn:schemas-microsoft-com:office:office" xmlns:oel="http://schemas.microsoft.com/office/2019/extlst" xmlns:r="http://schemas.openxmlformats.org/officeDocument/2006/relationships" xmlns:m="http://schemas.openxmlformats.org/officeDocument/2006/math" xmlns:v="urn:schemas-microsoft-com:vml" xmlns:wp14="http://schemas.microsoft.com/office/word/2010/wordprocessingDrawing" xmlns:wp="http://schemas.openxmlformats.org/drawingml/2006/wordprocessingDrawing" xmlns:w10="urn:schemas-microsoft-com:office:word" xmlns:w="http://schemas.openxmlformats.org/wordprocessingml/2006/main" xmlns:w14="http://schemas.microsoft.com/office/word/2010/wordml" xmlns:w15="http://schemas.microsoft.com/office/word/2012/wordml" xmlns:w16cex="http://schemas.microsoft.com/office/word/2018/wordml/cex" xmlns:w16cid="http://schemas.microsoft.com/office/word/2016/wordml/cid" xmlns:w16="http://schemas.microsoft.com/office/word/2018/wordml" xmlns:w16sdtdh="http://schemas.microsoft.com/office/word/2020/wordml/sdtdatahash" xmlns:w16se="http://schemas.microsoft.com/office/word/2015/wordml/symex" xmlns:wpg="http://schemas.microsoft.com/office/word/2010/wordprocessingGroup" xmlns:wpi="http://schemas.microsoft.com/office/word/2010/wordprocessingInk" xmlns:wne="http://schemas.microsoft.com/office/word/2006/wordml" xmlns:wps="http://schemas.microsoft.com/office/word/2010/wordprocessingShape" mc:Ignorable="w14 w15 w16se w16cid w16 w16cex w16sdtdh wp14">
   <w:sdt>
     <w:sdtPr>
       <w:id w:val="-1221818318"/>
@@ -8084,7 +8572,7 @@
                 </wp:inline>
               </w:drawing>
             </mc:Choice>
-            <mc:Fallback>
+            <mc:Fallback xmlns:w16du="http://schemas.microsoft.com/office/word/2023/wordml/word16du">
               <w:pict>
                 <v:shapetype w14:anchorId="5E4B935A" id="_x0000_t110" coordsize="21600,21600" o:spt="110" path="m10800,l,10800,10800,21600,21600,10800xe">
                   <v:stroke joinstyle="miter"/>
@@ -8136,7 +8624,7 @@
 </file>
 
 <file path=word/footer4.xml><?xml version="1.0" encoding="utf-8"?>
-<w:ftr xmlns:wpc="http://schemas.microsoft.com/office/word/2010/wordprocessingCanvas" xmlns:cx="http://schemas.microsoft.com/office/drawing/2014/chartex" xmlns:cx1="http://schemas.microsoft.com/office/drawing/2015/9/8/chartex" xmlns:cx2="http://schemas.microsoft.com/office/drawing/2015/10/21/chartex" xmlns:cx3="http://schemas.microsoft.com/office/drawing/2016/5/9/chartex" xmlns:cx4="http://schemas.microsoft.com/office/drawing/2016/5/10/chartex" xmlns:cx5="http://schemas.microsoft.com/office/drawing/2016/5/11/chartex" xmlns:cx6="http://schemas.microsoft.com/office/drawing/2016/5/12/chartex" xmlns:cx7="http://schemas.microsoft.com/office/drawing/2016/5/13/chartex" xmlns:cx8="http://schemas.microsoft.com/office/drawing/2016/5/14/chartex" xmlns:mc="http://schemas.openxmlformats.org/markup-compatibility/2006" xmlns:aink="http://schemas.microsoft.com/office/drawing/2016/ink" xmlns:am3d="http://schemas.microsoft.com/office/drawing/2017/model3d" xmlns:o="urn:schemas-microsoft-com:office:office" xmlns:oel="http://schemas.microsoft.com/office/2019/extlst" xmlns:r="http://schemas.openxmlformats.org/officeDocument/2006/relationships" xmlns:m="http://schemas.openxmlformats.org/officeDocument/2006/math" xmlns:v="urn:schemas-microsoft-com:vml" xmlns:wp14="http://schemas.microsoft.com/office/word/2010/wordprocessingDrawing" xmlns:wp="http://schemas.openxmlformats.org/drawingml/2006/wordprocessingDrawing" xmlns:w10="urn:schemas-microsoft-com:office:word" xmlns:w="http://schemas.openxmlformats.org/wordprocessingml/2006/main" xmlns:w14="http://schemas.microsoft.com/office/word/2010/wordml" xmlns:w15="http://schemas.microsoft.com/office/word/2012/wordml" xmlns:w16cex="http://schemas.microsoft.com/office/word/2018/wordml/cex" xmlns:w16cid="http://schemas.microsoft.com/office/word/2016/wordml/cid" xmlns:w16="http://schemas.microsoft.com/office/word/2018/wordml" xmlns:w16du="http://schemas.microsoft.com/office/word/2023/wordml/word16du" xmlns:w16sdtdh="http://schemas.microsoft.com/office/word/2020/wordml/sdtdatahash" xmlns:w16se="http://schemas.microsoft.com/office/word/2015/wordml/symex" xmlns:wpg="http://schemas.microsoft.com/office/word/2010/wordprocessingGroup" xmlns:wpi="http://schemas.microsoft.com/office/word/2010/wordprocessingInk" xmlns:wne="http://schemas.microsoft.com/office/word/2006/wordml" xmlns:wps="http://schemas.microsoft.com/office/word/2010/wordprocessingShape" mc:Ignorable="w14 w15 w16se w16cid w16 w16cex w16sdtdh wp14">
+<w:ftr xmlns:wpc="http://schemas.microsoft.com/office/word/2010/wordprocessingCanvas" xmlns:cx="http://schemas.microsoft.com/office/drawing/2014/chartex" xmlns:cx1="http://schemas.microsoft.com/office/drawing/2015/9/8/chartex" xmlns:cx2="http://schemas.microsoft.com/office/drawing/2015/10/21/chartex" xmlns:cx3="http://schemas.microsoft.com/office/drawing/2016/5/9/chartex" xmlns:cx4="http://schemas.microsoft.com/office/drawing/2016/5/10/chartex" xmlns:cx5="http://schemas.microsoft.com/office/drawing/2016/5/11/chartex" xmlns:cx6="http://schemas.microsoft.com/office/drawing/2016/5/12/chartex" xmlns:cx7="http://schemas.microsoft.com/office/drawing/2016/5/13/chartex" xmlns:cx8="http://schemas.microsoft.com/office/drawing/2016/5/14/chartex" xmlns:mc="http://schemas.openxmlformats.org/markup-compatibility/2006" xmlns:aink="http://schemas.microsoft.com/office/drawing/2016/ink" xmlns:am3d="http://schemas.microsoft.com/office/drawing/2017/model3d" xmlns:o="urn:schemas-microsoft-com:office:office" xmlns:oel="http://schemas.microsoft.com/office/2019/extlst" xmlns:r="http://schemas.openxmlformats.org/officeDocument/2006/relationships" xmlns:m="http://schemas.openxmlformats.org/officeDocument/2006/math" xmlns:v="urn:schemas-microsoft-com:vml" xmlns:wp14="http://schemas.microsoft.com/office/word/2010/wordprocessingDrawing" xmlns:wp="http://schemas.openxmlformats.org/drawingml/2006/wordprocessingDrawing" xmlns:w10="urn:schemas-microsoft-com:office:word" xmlns:w="http://schemas.openxmlformats.org/wordprocessingml/2006/main" xmlns:w14="http://schemas.microsoft.com/office/word/2010/wordml" xmlns:w15="http://schemas.microsoft.com/office/word/2012/wordml" xmlns:w16cex="http://schemas.microsoft.com/office/word/2018/wordml/cex" xmlns:w16cid="http://schemas.microsoft.com/office/word/2016/wordml/cid" xmlns:w16="http://schemas.microsoft.com/office/word/2018/wordml" xmlns:w16sdtdh="http://schemas.microsoft.com/office/word/2020/wordml/sdtdatahash" xmlns:w16se="http://schemas.microsoft.com/office/word/2015/wordml/symex" xmlns:wpg="http://schemas.microsoft.com/office/word/2010/wordprocessingGroup" xmlns:wpi="http://schemas.microsoft.com/office/word/2010/wordprocessingInk" xmlns:wne="http://schemas.microsoft.com/office/word/2006/wordml" xmlns:wps="http://schemas.microsoft.com/office/word/2010/wordprocessingShape" mc:Ignorable="w14 w15 w16se w16cid w16 w16cex w16sdtdh wp14">
   <w:p>
     <w:pPr>
       <w:pStyle w:val="Footer"/>
@@ -8146,7 +8634,7 @@
 </file>
 
 <file path=word/footnotes.xml><?xml version="1.0" encoding="utf-8"?>
-<w:footnotes xmlns:wpc="http://schemas.microsoft.com/office/word/2010/wordprocessingCanvas" xmlns:cx="http://schemas.microsoft.com/office/drawing/2014/chartex" xmlns:cx1="http://schemas.microsoft.com/office/drawing/2015/9/8/chartex" xmlns:cx2="http://schemas.microsoft.com/office/drawing/2015/10/21/chartex" xmlns:cx3="http://schemas.microsoft.com/office/drawing/2016/5/9/chartex" xmlns:cx4="http://schemas.microsoft.com/office/drawing/2016/5/10/chartex" xmlns:cx5="http://schemas.microsoft.com/office/drawing/2016/5/11/chartex" xmlns:cx6="http://schemas.microsoft.com/office/drawing/2016/5/12/chartex" xmlns:cx7="http://schemas.microsoft.com/office/drawing/2016/5/13/chartex" xmlns:cx8="http://schemas.microsoft.com/office/drawing/2016/5/14/chartex" xmlns:mc="http://schemas.openxmlformats.org/markup-compatibility/2006" xmlns:aink="http://schemas.microsoft.com/office/drawing/2016/ink" xmlns:am3d="http://schemas.microsoft.com/office/drawing/2017/model3d" xmlns:o="urn:schemas-microsoft-com:office:office" xmlns:oel="http://schemas.microsoft.com/office/2019/extlst" xmlns:r="http://schemas.openxmlformats.org/officeDocument/2006/relationships" xmlns:m="http://schemas.openxmlformats.org/officeDocument/2006/math" xmlns:v="urn:schemas-microsoft-com:vml" xmlns:wp14="http://schemas.microsoft.com/office/word/2010/wordprocessingDrawing" xmlns:wp="http://schemas.openxmlformats.org/drawingml/2006/wordprocessingDrawing" xmlns:w10="urn:schemas-microsoft-com:office:word" xmlns:w="http://schemas.openxmlformats.org/wordprocessingml/2006/main" xmlns:w14="http://schemas.microsoft.com/office/word/2010/wordml" xmlns:w15="http://schemas.microsoft.com/office/word/2012/wordml" xmlns:w16cex="http://schemas.microsoft.com/office/word/2018/wordml/cex" xmlns:w16cid="http://schemas.microsoft.com/office/word/2016/wordml/cid" xmlns:w16="http://schemas.microsoft.com/office/word/2018/wordml" xmlns:w16du="http://schemas.microsoft.com/office/word/2023/wordml/word16du" xmlns:w16sdtdh="http://schemas.microsoft.com/office/word/2020/wordml/sdtdatahash" xmlns:w16se="http://schemas.microsoft.com/office/word/2015/wordml/symex" xmlns:wpg="http://schemas.microsoft.com/office/word/2010/wordprocessingGroup" xmlns:wpi="http://schemas.microsoft.com/office/word/2010/wordprocessingInk" xmlns:wne="http://schemas.microsoft.com/office/word/2006/wordml" xmlns:wps="http://schemas.microsoft.com/office/word/2010/wordprocessingShape" mc:Ignorable="w14 w15 w16se w16cid w16 w16cex w16sdtdh wp14">
+<w:footnotes xmlns:wpc="http://schemas.microsoft.com/office/word/2010/wordprocessingCanvas" xmlns:cx="http://schemas.microsoft.com/office/drawing/2014/chartex" xmlns:cx1="http://schemas.microsoft.com/office/drawing/2015/9/8/chartex" xmlns:cx2="http://schemas.microsoft.com/office/drawing/2015/10/21/chartex" xmlns:cx3="http://schemas.microsoft.com/office/drawing/2016/5/9/chartex" xmlns:cx4="http://schemas.microsoft.com/office/drawing/2016/5/10/chartex" xmlns:cx5="http://schemas.microsoft.com/office/drawing/2016/5/11/chartex" xmlns:cx6="http://schemas.microsoft.com/office/drawing/2016/5/12/chartex" xmlns:cx7="http://schemas.microsoft.com/office/drawing/2016/5/13/chartex" xmlns:cx8="http://schemas.microsoft.com/office/drawing/2016/5/14/chartex" xmlns:mc="http://schemas.openxmlformats.org/markup-compatibility/2006" xmlns:aink="http://schemas.microsoft.com/office/drawing/2016/ink" xmlns:am3d="http://schemas.microsoft.com/office/drawing/2017/model3d" xmlns:o="urn:schemas-microsoft-com:office:office" xmlns:oel="http://schemas.microsoft.com/office/2019/extlst" xmlns:r="http://schemas.openxmlformats.org/officeDocument/2006/relationships" xmlns:m="http://schemas.openxmlformats.org/officeDocument/2006/math" xmlns:v="urn:schemas-microsoft-com:vml" xmlns:wp14="http://schemas.microsoft.com/office/word/2010/wordprocessingDrawing" xmlns:wp="http://schemas.openxmlformats.org/drawingml/2006/wordprocessingDrawing" xmlns:w10="urn:schemas-microsoft-com:office:word" xmlns:w="http://schemas.openxmlformats.org/wordprocessingml/2006/main" xmlns:w14="http://schemas.microsoft.com/office/word/2010/wordml" xmlns:w15="http://schemas.microsoft.com/office/word/2012/wordml" xmlns:w16cex="http://schemas.microsoft.com/office/word/2018/wordml/cex" xmlns:w16cid="http://schemas.microsoft.com/office/word/2016/wordml/cid" xmlns:w16="http://schemas.microsoft.com/office/word/2018/wordml" xmlns:w16sdtdh="http://schemas.microsoft.com/office/word/2020/wordml/sdtdatahash" xmlns:w16se="http://schemas.microsoft.com/office/word/2015/wordml/symex" xmlns:wpg="http://schemas.microsoft.com/office/word/2010/wordprocessingGroup" xmlns:wpi="http://schemas.microsoft.com/office/word/2010/wordprocessingInk" xmlns:wne="http://schemas.microsoft.com/office/word/2006/wordml" xmlns:wps="http://schemas.microsoft.com/office/word/2010/wordprocessingShape" mc:Ignorable="w14 w15 w16se w16cid w16 w16cex w16sdtdh wp14">
   <w:footnote w:type="separator" w:id="-1">
     <w:p>
       <w:pPr>
@@ -8171,7 +8659,7 @@
 </file>
 
 <file path=word/header1.xml><?xml version="1.0" encoding="utf-8"?>
-<w:hdr xmlns:wpc="http://schemas.microsoft.com/office/word/2010/wordprocessingCanvas" xmlns:cx="http://schemas.microsoft.com/office/drawing/2014/chartex" xmlns:cx1="http://schemas.microsoft.com/office/drawing/2015/9/8/chartex" xmlns:cx2="http://schemas.microsoft.com/office/drawing/2015/10/21/chartex" xmlns:cx3="http://schemas.microsoft.com/office/drawing/2016/5/9/chartex" xmlns:cx4="http://schemas.microsoft.com/office/drawing/2016/5/10/chartex" xmlns:cx5="http://schemas.microsoft.com/office/drawing/2016/5/11/chartex" xmlns:cx6="http://schemas.microsoft.com/office/drawing/2016/5/12/chartex" xmlns:cx7="http://schemas.microsoft.com/office/drawing/2016/5/13/chartex" xmlns:cx8="http://schemas.microsoft.com/office/drawing/2016/5/14/chartex" xmlns:mc="http://schemas.openxmlformats.org/markup-compatibility/2006" xmlns:aink="http://schemas.microsoft.com/office/drawing/2016/ink" xmlns:am3d="http://schemas.microsoft.com/office/drawing/2017/model3d" xmlns:o="urn:schemas-microsoft-com:office:office" xmlns:oel="http://schemas.microsoft.com/office/2019/extlst" xmlns:r="http://schemas.openxmlformats.org/officeDocument/2006/relationships" xmlns:m="http://schemas.openxmlformats.org/officeDocument/2006/math" xmlns:v="urn:schemas-microsoft-com:vml" xmlns:wp14="http://schemas.microsoft.com/office/word/2010/wordprocessingDrawing" xmlns:wp="http://schemas.openxmlformats.org/drawingml/2006/wordprocessingDrawing" xmlns:w10="urn:schemas-microsoft-com:office:word" xmlns:w="http://schemas.openxmlformats.org/wordprocessingml/2006/main" xmlns:w14="http://schemas.microsoft.com/office/word/2010/wordml" xmlns:w15="http://schemas.microsoft.com/office/word/2012/wordml" xmlns:w16cex="http://schemas.microsoft.com/office/word/2018/wordml/cex" xmlns:w16cid="http://schemas.microsoft.com/office/word/2016/wordml/cid" xmlns:w16="http://schemas.microsoft.com/office/word/2018/wordml" xmlns:w16du="http://schemas.microsoft.com/office/word/2023/wordml/word16du" xmlns:w16sdtdh="http://schemas.microsoft.com/office/word/2020/wordml/sdtdatahash" xmlns:w16se="http://schemas.microsoft.com/office/word/2015/wordml/symex" xmlns:wpg="http://schemas.microsoft.com/office/word/2010/wordprocessingGroup" xmlns:wpi="http://schemas.microsoft.com/office/word/2010/wordprocessingInk" xmlns:wne="http://schemas.microsoft.com/office/word/2006/wordml" xmlns:wps="http://schemas.microsoft.com/office/word/2010/wordprocessingShape" mc:Ignorable="w14 w15 w16se w16cid w16 w16cex w16sdtdh wp14">
+<w:hdr xmlns:wpc="http://schemas.microsoft.com/office/word/2010/wordprocessingCanvas" xmlns:cx="http://schemas.microsoft.com/office/drawing/2014/chartex" xmlns:cx1="http://schemas.microsoft.com/office/drawing/2015/9/8/chartex" xmlns:cx2="http://schemas.microsoft.com/office/drawing/2015/10/21/chartex" xmlns:cx3="http://schemas.microsoft.com/office/drawing/2016/5/9/chartex" xmlns:cx4="http://schemas.microsoft.com/office/drawing/2016/5/10/chartex" xmlns:cx5="http://schemas.microsoft.com/office/drawing/2016/5/11/chartex" xmlns:cx6="http://schemas.microsoft.com/office/drawing/2016/5/12/chartex" xmlns:cx7="http://schemas.microsoft.com/office/drawing/2016/5/13/chartex" xmlns:cx8="http://schemas.microsoft.com/office/drawing/2016/5/14/chartex" xmlns:mc="http://schemas.openxmlformats.org/markup-compatibility/2006" xmlns:aink="http://schemas.microsoft.com/office/drawing/2016/ink" xmlns:am3d="http://schemas.microsoft.com/office/drawing/2017/model3d" xmlns:o="urn:schemas-microsoft-com:office:office" xmlns:oel="http://schemas.microsoft.com/office/2019/extlst" xmlns:r="http://schemas.openxmlformats.org/officeDocument/2006/relationships" xmlns:m="http://schemas.openxmlformats.org/officeDocument/2006/math" xmlns:v="urn:schemas-microsoft-com:vml" xmlns:wp14="http://schemas.microsoft.com/office/word/2010/wordprocessingDrawing" xmlns:wp="http://schemas.openxmlformats.org/drawingml/2006/wordprocessingDrawing" xmlns:w10="urn:schemas-microsoft-com:office:word" xmlns:w="http://schemas.openxmlformats.org/wordprocessingml/2006/main" xmlns:w14="http://schemas.microsoft.com/office/word/2010/wordml" xmlns:w15="http://schemas.microsoft.com/office/word/2012/wordml" xmlns:w16cex="http://schemas.microsoft.com/office/word/2018/wordml/cex" xmlns:w16cid="http://schemas.microsoft.com/office/word/2016/wordml/cid" xmlns:w16="http://schemas.microsoft.com/office/word/2018/wordml" xmlns:w16sdtdh="http://schemas.microsoft.com/office/word/2020/wordml/sdtdatahash" xmlns:w16se="http://schemas.microsoft.com/office/word/2015/wordml/symex" xmlns:wpg="http://schemas.microsoft.com/office/word/2010/wordprocessingGroup" xmlns:wpi="http://schemas.microsoft.com/office/word/2010/wordprocessingInk" xmlns:wne="http://schemas.microsoft.com/office/word/2006/wordml" xmlns:wps="http://schemas.microsoft.com/office/word/2010/wordprocessingShape" mc:Ignorable="w14 w15 w16se w16cid w16 w16cex w16sdtdh wp14">
   <w:p>
     <w:pPr>
       <w:pStyle w:val="Header"/>
@@ -8264,7 +8752,7 @@
 </file>
 
 <file path=word/header2.xml><?xml version="1.0" encoding="utf-8"?>
-<w:hdr xmlns:wpc="http://schemas.microsoft.com/office/word/2010/wordprocessingCanvas" xmlns:cx="http://schemas.microsoft.com/office/drawing/2014/chartex" xmlns:cx1="http://schemas.microsoft.com/office/drawing/2015/9/8/chartex" xmlns:cx2="http://schemas.microsoft.com/office/drawing/2015/10/21/chartex" xmlns:cx3="http://schemas.microsoft.com/office/drawing/2016/5/9/chartex" xmlns:cx4="http://schemas.microsoft.com/office/drawing/2016/5/10/chartex" xmlns:cx5="http://schemas.microsoft.com/office/drawing/2016/5/11/chartex" xmlns:cx6="http://schemas.microsoft.com/office/drawing/2016/5/12/chartex" xmlns:cx7="http://schemas.microsoft.com/office/drawing/2016/5/13/chartex" xmlns:cx8="http://schemas.microsoft.com/office/drawing/2016/5/14/chartex" xmlns:mc="http://schemas.openxmlformats.org/markup-compatibility/2006" xmlns:aink="http://schemas.microsoft.com/office/drawing/2016/ink" xmlns:am3d="http://schemas.microsoft.com/office/drawing/2017/model3d" xmlns:o="urn:schemas-microsoft-com:office:office" xmlns:oel="http://schemas.microsoft.com/office/2019/extlst" xmlns:r="http://schemas.openxmlformats.org/officeDocument/2006/relationships" xmlns:m="http://schemas.openxmlformats.org/officeDocument/2006/math" xmlns:v="urn:schemas-microsoft-com:vml" xmlns:wp14="http://schemas.microsoft.com/office/word/2010/wordprocessingDrawing" xmlns:wp="http://schemas.openxmlformats.org/drawingml/2006/wordprocessingDrawing" xmlns:w10="urn:schemas-microsoft-com:office:word" xmlns:w="http://schemas.openxmlformats.org/wordprocessingml/2006/main" xmlns:w14="http://schemas.microsoft.com/office/word/2010/wordml" xmlns:w15="http://schemas.microsoft.com/office/word/2012/wordml" xmlns:w16cex="http://schemas.microsoft.com/office/word/2018/wordml/cex" xmlns:w16cid="http://schemas.microsoft.com/office/word/2016/wordml/cid" xmlns:w16="http://schemas.microsoft.com/office/word/2018/wordml" xmlns:w16du="http://schemas.microsoft.com/office/word/2023/wordml/word16du" xmlns:w16sdtdh="http://schemas.microsoft.com/office/word/2020/wordml/sdtdatahash" xmlns:w16se="http://schemas.microsoft.com/office/word/2015/wordml/symex" xmlns:wpg="http://schemas.microsoft.com/office/word/2010/wordprocessingGroup" xmlns:wpi="http://schemas.microsoft.com/office/word/2010/wordprocessingInk" xmlns:wne="http://schemas.microsoft.com/office/word/2006/wordml" xmlns:wps="http://schemas.microsoft.com/office/word/2010/wordprocessingShape" mc:Ignorable="w14 w15 w16se w16cid w16 w16cex w16sdtdh wp14">
+<w:hdr xmlns:wpc="http://schemas.microsoft.com/office/word/2010/wordprocessingCanvas" xmlns:cx="http://schemas.microsoft.com/office/drawing/2014/chartex" xmlns:cx1="http://schemas.microsoft.com/office/drawing/2015/9/8/chartex" xmlns:cx2="http://schemas.microsoft.com/office/drawing/2015/10/21/chartex" xmlns:cx3="http://schemas.microsoft.com/office/drawing/2016/5/9/chartex" xmlns:cx4="http://schemas.microsoft.com/office/drawing/2016/5/10/chartex" xmlns:cx5="http://schemas.microsoft.com/office/drawing/2016/5/11/chartex" xmlns:cx6="http://schemas.microsoft.com/office/drawing/2016/5/12/chartex" xmlns:cx7="http://schemas.microsoft.com/office/drawing/2016/5/13/chartex" xmlns:cx8="http://schemas.microsoft.com/office/drawing/2016/5/14/chartex" xmlns:mc="http://schemas.openxmlformats.org/markup-compatibility/2006" xmlns:aink="http://schemas.microsoft.com/office/drawing/2016/ink" xmlns:am3d="http://schemas.microsoft.com/office/drawing/2017/model3d" xmlns:o="urn:schemas-microsoft-com:office:office" xmlns:oel="http://schemas.microsoft.com/office/2019/extlst" xmlns:r="http://schemas.openxmlformats.org/officeDocument/2006/relationships" xmlns:m="http://schemas.openxmlformats.org/officeDocument/2006/math" xmlns:v="urn:schemas-microsoft-com:vml" xmlns:wp14="http://schemas.microsoft.com/office/word/2010/wordprocessingDrawing" xmlns:wp="http://schemas.openxmlformats.org/drawingml/2006/wordprocessingDrawing" xmlns:w10="urn:schemas-microsoft-com:office:word" xmlns:w="http://schemas.openxmlformats.org/wordprocessingml/2006/main" xmlns:w14="http://schemas.microsoft.com/office/word/2010/wordml" xmlns:w15="http://schemas.microsoft.com/office/word/2012/wordml" xmlns:w16cex="http://schemas.microsoft.com/office/word/2018/wordml/cex" xmlns:w16cid="http://schemas.microsoft.com/office/word/2016/wordml/cid" xmlns:w16="http://schemas.microsoft.com/office/word/2018/wordml" xmlns:w16sdtdh="http://schemas.microsoft.com/office/word/2020/wordml/sdtdatahash" xmlns:w16se="http://schemas.microsoft.com/office/word/2015/wordml/symex" xmlns:wpg="http://schemas.microsoft.com/office/word/2010/wordprocessingGroup" xmlns:wpi="http://schemas.microsoft.com/office/word/2010/wordprocessingInk" xmlns:wne="http://schemas.microsoft.com/office/word/2006/wordml" xmlns:wps="http://schemas.microsoft.com/office/word/2010/wordprocessingShape" mc:Ignorable="w14 w15 w16se w16cid w16 w16cex w16sdtdh wp14">
   <w:p>
     <w:pPr>
       <w:pStyle w:val="Header"/>
@@ -8274,7 +8762,7 @@
 </file>
 
 <file path=word/header3.xml><?xml version="1.0" encoding="utf-8"?>
-<w:hdr xmlns:wpc="http://schemas.microsoft.com/office/word/2010/wordprocessingCanvas" xmlns:cx="http://schemas.microsoft.com/office/drawing/2014/chartex" xmlns:cx1="http://schemas.microsoft.com/office/drawing/2015/9/8/chartex" xmlns:cx2="http://schemas.microsoft.com/office/drawing/2015/10/21/chartex" xmlns:cx3="http://schemas.microsoft.com/office/drawing/2016/5/9/chartex" xmlns:cx4="http://schemas.microsoft.com/office/drawing/2016/5/10/chartex" xmlns:cx5="http://schemas.microsoft.com/office/drawing/2016/5/11/chartex" xmlns:cx6="http://schemas.microsoft.com/office/drawing/2016/5/12/chartex" xmlns:cx7="http://schemas.microsoft.com/office/drawing/2016/5/13/chartex" xmlns:cx8="http://schemas.microsoft.com/office/drawing/2016/5/14/chartex" xmlns:mc="http://schemas.openxmlformats.org/markup-compatibility/2006" xmlns:aink="http://schemas.microsoft.com/office/drawing/2016/ink" xmlns:am3d="http://schemas.microsoft.com/office/drawing/2017/model3d" xmlns:o="urn:schemas-microsoft-com:office:office" xmlns:oel="http://schemas.microsoft.com/office/2019/extlst" xmlns:r="http://schemas.openxmlformats.org/officeDocument/2006/relationships" xmlns:m="http://schemas.openxmlformats.org/officeDocument/2006/math" xmlns:v="urn:schemas-microsoft-com:vml" xmlns:wp14="http://schemas.microsoft.com/office/word/2010/wordprocessingDrawing" xmlns:wp="http://schemas.openxmlformats.org/drawingml/2006/wordprocessingDrawing" xmlns:w10="urn:schemas-microsoft-com:office:word" xmlns:w="http://schemas.openxmlformats.org/wordprocessingml/2006/main" xmlns:w14="http://schemas.microsoft.com/office/word/2010/wordml" xmlns:w15="http://schemas.microsoft.com/office/word/2012/wordml" xmlns:w16cex="http://schemas.microsoft.com/office/word/2018/wordml/cex" xmlns:w16cid="http://schemas.microsoft.com/office/word/2016/wordml/cid" xmlns:w16="http://schemas.microsoft.com/office/word/2018/wordml" xmlns:w16du="http://schemas.microsoft.com/office/word/2023/wordml/word16du" xmlns:w16sdtdh="http://schemas.microsoft.com/office/word/2020/wordml/sdtdatahash" xmlns:w16se="http://schemas.microsoft.com/office/word/2015/wordml/symex" xmlns:wpg="http://schemas.microsoft.com/office/word/2010/wordprocessingGroup" xmlns:wpi="http://schemas.microsoft.com/office/word/2010/wordprocessingInk" xmlns:wne="http://schemas.microsoft.com/office/word/2006/wordml" xmlns:wps="http://schemas.microsoft.com/office/word/2010/wordprocessingShape" mc:Ignorable="w14 w15 w16se w16cid w16 w16cex w16sdtdh wp14">
+<w:hdr xmlns:wpc="http://schemas.microsoft.com/office/word/2010/wordprocessingCanvas" xmlns:cx="http://schemas.microsoft.com/office/drawing/2014/chartex" xmlns:cx1="http://schemas.microsoft.com/office/drawing/2015/9/8/chartex" xmlns:cx2="http://schemas.microsoft.com/office/drawing/2015/10/21/chartex" xmlns:cx3="http://schemas.microsoft.com/office/drawing/2016/5/9/chartex" xmlns:cx4="http://schemas.microsoft.com/office/drawing/2016/5/10/chartex" xmlns:cx5="http://schemas.microsoft.com/office/drawing/2016/5/11/chartex" xmlns:cx6="http://schemas.microsoft.com/office/drawing/2016/5/12/chartex" xmlns:cx7="http://schemas.microsoft.com/office/drawing/2016/5/13/chartex" xmlns:cx8="http://schemas.microsoft.com/office/drawing/2016/5/14/chartex" xmlns:mc="http://schemas.openxmlformats.org/markup-compatibility/2006" xmlns:aink="http://schemas.microsoft.com/office/drawing/2016/ink" xmlns:am3d="http://schemas.microsoft.com/office/drawing/2017/model3d" xmlns:o="urn:schemas-microsoft-com:office:office" xmlns:oel="http://schemas.microsoft.com/office/2019/extlst" xmlns:r="http://schemas.openxmlformats.org/officeDocument/2006/relationships" xmlns:m="http://schemas.openxmlformats.org/officeDocument/2006/math" xmlns:v="urn:schemas-microsoft-com:vml" xmlns:wp14="http://schemas.microsoft.com/office/word/2010/wordprocessingDrawing" xmlns:wp="http://schemas.openxmlformats.org/drawingml/2006/wordprocessingDrawing" xmlns:w10="urn:schemas-microsoft-com:office:word" xmlns:w="http://schemas.openxmlformats.org/wordprocessingml/2006/main" xmlns:w14="http://schemas.microsoft.com/office/word/2010/wordml" xmlns:w15="http://schemas.microsoft.com/office/word/2012/wordml" xmlns:w16cex="http://schemas.microsoft.com/office/word/2018/wordml/cex" xmlns:w16cid="http://schemas.microsoft.com/office/word/2016/wordml/cid" xmlns:w16="http://schemas.microsoft.com/office/word/2018/wordml" xmlns:w16sdtdh="http://schemas.microsoft.com/office/word/2020/wordml/sdtdatahash" xmlns:w16se="http://schemas.microsoft.com/office/word/2015/wordml/symex" xmlns:wpg="http://schemas.microsoft.com/office/word/2010/wordprocessingGroup" xmlns:wpi="http://schemas.microsoft.com/office/word/2010/wordprocessingInk" xmlns:wne="http://schemas.microsoft.com/office/word/2006/wordml" xmlns:wps="http://schemas.microsoft.com/office/word/2010/wordprocessingShape" mc:Ignorable="w14 w15 w16se w16cid w16 w16cex w16sdtdh wp14">
   <w:p>
     <w:pPr>
       <w:pStyle w:val="Header"/>
@@ -8367,7 +8855,7 @@
 </file>
 
 <file path=word/header4.xml><?xml version="1.0" encoding="utf-8"?>
-<w:hdr xmlns:wpc="http://schemas.microsoft.com/office/word/2010/wordprocessingCanvas" xmlns:cx="http://schemas.microsoft.com/office/drawing/2014/chartex" xmlns:cx1="http://schemas.microsoft.com/office/drawing/2015/9/8/chartex" xmlns:cx2="http://schemas.microsoft.com/office/drawing/2015/10/21/chartex" xmlns:cx3="http://schemas.microsoft.com/office/drawing/2016/5/9/chartex" xmlns:cx4="http://schemas.microsoft.com/office/drawing/2016/5/10/chartex" xmlns:cx5="http://schemas.microsoft.com/office/drawing/2016/5/11/chartex" xmlns:cx6="http://schemas.microsoft.com/office/drawing/2016/5/12/chartex" xmlns:cx7="http://schemas.microsoft.com/office/drawing/2016/5/13/chartex" xmlns:cx8="http://schemas.microsoft.com/office/drawing/2016/5/14/chartex" xmlns:mc="http://schemas.openxmlformats.org/markup-compatibility/2006" xmlns:aink="http://schemas.microsoft.com/office/drawing/2016/ink" xmlns:am3d="http://schemas.microsoft.com/office/drawing/2017/model3d" xmlns:o="urn:schemas-microsoft-com:office:office" xmlns:oel="http://schemas.microsoft.com/office/2019/extlst" xmlns:r="http://schemas.openxmlformats.org/officeDocument/2006/relationships" xmlns:m="http://schemas.openxmlformats.org/officeDocument/2006/math" xmlns:v="urn:schemas-microsoft-com:vml" xmlns:wp14="http://schemas.microsoft.com/office/word/2010/wordprocessingDrawing" xmlns:wp="http://schemas.openxmlformats.org/drawingml/2006/wordprocessingDrawing" xmlns:w10="urn:schemas-microsoft-com:office:word" xmlns:w="http://schemas.openxmlformats.org/wordprocessingml/2006/main" xmlns:w14="http://schemas.microsoft.com/office/word/2010/wordml" xmlns:w15="http://schemas.microsoft.com/office/word/2012/wordml" xmlns:w16cex="http://schemas.microsoft.com/office/word/2018/wordml/cex" xmlns:w16cid="http://schemas.microsoft.com/office/word/2016/wordml/cid" xmlns:w16="http://schemas.microsoft.com/office/word/2018/wordml" xmlns:w16du="http://schemas.microsoft.com/office/word/2023/wordml/word16du" xmlns:w16sdtdh="http://schemas.microsoft.com/office/word/2020/wordml/sdtdatahash" xmlns:w16se="http://schemas.microsoft.com/office/word/2015/wordml/symex" xmlns:wpg="http://schemas.microsoft.com/office/word/2010/wordprocessingGroup" xmlns:wpi="http://schemas.microsoft.com/office/word/2010/wordprocessingInk" xmlns:wne="http://schemas.microsoft.com/office/word/2006/wordml" xmlns:wps="http://schemas.microsoft.com/office/word/2010/wordprocessingShape" mc:Ignorable="w14 w15 w16se w16cid w16 w16cex w16sdtdh wp14">
+<w:hdr xmlns:wpc="http://schemas.microsoft.com/office/word/2010/wordprocessingCanvas" xmlns:cx="http://schemas.microsoft.com/office/drawing/2014/chartex" xmlns:cx1="http://schemas.microsoft.com/office/drawing/2015/9/8/chartex" xmlns:cx2="http://schemas.microsoft.com/office/drawing/2015/10/21/chartex" xmlns:cx3="http://schemas.microsoft.com/office/drawing/2016/5/9/chartex" xmlns:cx4="http://schemas.microsoft.com/office/drawing/2016/5/10/chartex" xmlns:cx5="http://schemas.microsoft.com/office/drawing/2016/5/11/chartex" xmlns:cx6="http://schemas.microsoft.com/office/drawing/2016/5/12/chartex" xmlns:cx7="http://schemas.microsoft.com/office/drawing/2016/5/13/chartex" xmlns:cx8="http://schemas.microsoft.com/office/drawing/2016/5/14/chartex" xmlns:mc="http://schemas.openxmlformats.org/markup-compatibility/2006" xmlns:aink="http://schemas.microsoft.com/office/drawing/2016/ink" xmlns:am3d="http://schemas.microsoft.com/office/drawing/2017/model3d" xmlns:o="urn:schemas-microsoft-com:office:office" xmlns:oel="http://schemas.microsoft.com/office/2019/extlst" xmlns:r="http://schemas.openxmlformats.org/officeDocument/2006/relationships" xmlns:m="http://schemas.openxmlformats.org/officeDocument/2006/math" xmlns:v="urn:schemas-microsoft-com:vml" xmlns:wp14="http://schemas.microsoft.com/office/word/2010/wordprocessingDrawing" xmlns:wp="http://schemas.openxmlformats.org/drawingml/2006/wordprocessingDrawing" xmlns:w10="urn:schemas-microsoft-com:office:word" xmlns:w="http://schemas.openxmlformats.org/wordprocessingml/2006/main" xmlns:w14="http://schemas.microsoft.com/office/word/2010/wordml" xmlns:w15="http://schemas.microsoft.com/office/word/2012/wordml" xmlns:w16cex="http://schemas.microsoft.com/office/word/2018/wordml/cex" xmlns:w16cid="http://schemas.microsoft.com/office/word/2016/wordml/cid" xmlns:w16="http://schemas.microsoft.com/office/word/2018/wordml" xmlns:w16sdtdh="http://schemas.microsoft.com/office/word/2020/wordml/sdtdatahash" xmlns:w16se="http://schemas.microsoft.com/office/word/2015/wordml/symex" xmlns:wpg="http://schemas.microsoft.com/office/word/2010/wordprocessingGroup" xmlns:wpi="http://schemas.microsoft.com/office/word/2010/wordprocessingInk" xmlns:wne="http://schemas.microsoft.com/office/word/2006/wordml" xmlns:wps="http://schemas.microsoft.com/office/word/2010/wordprocessingShape" mc:Ignorable="w14 w15 w16se w16cid w16 w16cex w16sdtdh wp14">
   <w:p>
     <w:pPr>
       <w:pStyle w:val="Header"/>
@@ -8377,7 +8865,7 @@
 </file>
 
 <file path=word/header5.xml><?xml version="1.0" encoding="utf-8"?>
-<w:hdr xmlns:wpc="http://schemas.microsoft.com/office/word/2010/wordprocessingCanvas" xmlns:cx="http://schemas.microsoft.com/office/drawing/2014/chartex" xmlns:cx1="http://schemas.microsoft.com/office/drawing/2015/9/8/chartex" xmlns:cx2="http://schemas.microsoft.com/office/drawing/2015/10/21/chartex" xmlns:cx3="http://schemas.microsoft.com/office/drawing/2016/5/9/chartex" xmlns:cx4="http://schemas.microsoft.com/office/drawing/2016/5/10/chartex" xmlns:cx5="http://schemas.microsoft.com/office/drawing/2016/5/11/chartex" xmlns:cx6="http://schemas.microsoft.com/office/drawing/2016/5/12/chartex" xmlns:cx7="http://schemas.microsoft.com/office/drawing/2016/5/13/chartex" xmlns:cx8="http://schemas.microsoft.com/office/drawing/2016/5/14/chartex" xmlns:mc="http://schemas.openxmlformats.org/markup-compatibility/2006" xmlns:aink="http://schemas.microsoft.com/office/drawing/2016/ink" xmlns:am3d="http://schemas.microsoft.com/office/drawing/2017/model3d" xmlns:o="urn:schemas-microsoft-com:office:office" xmlns:oel="http://schemas.microsoft.com/office/2019/extlst" xmlns:r="http://schemas.openxmlformats.org/officeDocument/2006/relationships" xmlns:m="http://schemas.openxmlformats.org/officeDocument/2006/math" xmlns:v="urn:schemas-microsoft-com:vml" xmlns:wp14="http://schemas.microsoft.com/office/word/2010/wordprocessingDrawing" xmlns:wp="http://schemas.openxmlformats.org/drawingml/2006/wordprocessingDrawing" xmlns:w10="urn:schemas-microsoft-com:office:word" xmlns:w="http://schemas.openxmlformats.org/wordprocessingml/2006/main" xmlns:w14="http://schemas.microsoft.com/office/word/2010/wordml" xmlns:w15="http://schemas.microsoft.com/office/word/2012/wordml" xmlns:w16cex="http://schemas.microsoft.com/office/word/2018/wordml/cex" xmlns:w16cid="http://schemas.microsoft.com/office/word/2016/wordml/cid" xmlns:w16="http://schemas.microsoft.com/office/word/2018/wordml" xmlns:w16du="http://schemas.microsoft.com/office/word/2023/wordml/word16du" xmlns:w16sdtdh="http://schemas.microsoft.com/office/word/2020/wordml/sdtdatahash" xmlns:w16se="http://schemas.microsoft.com/office/word/2015/wordml/symex" xmlns:wpg="http://schemas.microsoft.com/office/word/2010/wordprocessingGroup" xmlns:wpi="http://schemas.microsoft.com/office/word/2010/wordprocessingInk" xmlns:wne="http://schemas.microsoft.com/office/word/2006/wordml" xmlns:wps="http://schemas.microsoft.com/office/word/2010/wordprocessingShape" mc:Ignorable="w14 w15 w16se w16cid w16 w16cex w16sdtdh wp14">
+<w:hdr xmlns:wpc="http://schemas.microsoft.com/office/word/2010/wordprocessingCanvas" xmlns:cx="http://schemas.microsoft.com/office/drawing/2014/chartex" xmlns:cx1="http://schemas.microsoft.com/office/drawing/2015/9/8/chartex" xmlns:cx2="http://schemas.microsoft.com/office/drawing/2015/10/21/chartex" xmlns:cx3="http://schemas.microsoft.com/office/drawing/2016/5/9/chartex" xmlns:cx4="http://schemas.microsoft.com/office/drawing/2016/5/10/chartex" xmlns:cx5="http://schemas.microsoft.com/office/drawing/2016/5/11/chartex" xmlns:cx6="http://schemas.microsoft.com/office/drawing/2016/5/12/chartex" xmlns:cx7="http://schemas.microsoft.com/office/drawing/2016/5/13/chartex" xmlns:cx8="http://schemas.microsoft.com/office/drawing/2016/5/14/chartex" xmlns:mc="http://schemas.openxmlformats.org/markup-compatibility/2006" xmlns:aink="http://schemas.microsoft.com/office/drawing/2016/ink" xmlns:am3d="http://schemas.microsoft.com/office/drawing/2017/model3d" xmlns:o="urn:schemas-microsoft-com:office:office" xmlns:oel="http://schemas.microsoft.com/office/2019/extlst" xmlns:r="http://schemas.openxmlformats.org/officeDocument/2006/relationships" xmlns:m="http://schemas.openxmlformats.org/officeDocument/2006/math" xmlns:v="urn:schemas-microsoft-com:vml" xmlns:wp14="http://schemas.microsoft.com/office/word/2010/wordprocessingDrawing" xmlns:wp="http://schemas.openxmlformats.org/drawingml/2006/wordprocessingDrawing" xmlns:w10="urn:schemas-microsoft-com:office:word" xmlns:w="http://schemas.openxmlformats.org/wordprocessingml/2006/main" xmlns:w14="http://schemas.microsoft.com/office/word/2010/wordml" xmlns:w15="http://schemas.microsoft.com/office/word/2012/wordml" xmlns:w16cex="http://schemas.microsoft.com/office/word/2018/wordml/cex" xmlns:w16cid="http://schemas.microsoft.com/office/word/2016/wordml/cid" xmlns:w16="http://schemas.microsoft.com/office/word/2018/wordml" xmlns:w16sdtdh="http://schemas.microsoft.com/office/word/2020/wordml/sdtdatahash" xmlns:w16se="http://schemas.microsoft.com/office/word/2015/wordml/symex" xmlns:wpg="http://schemas.microsoft.com/office/word/2010/wordprocessingGroup" xmlns:wpi="http://schemas.microsoft.com/office/word/2010/wordprocessingInk" xmlns:wne="http://schemas.microsoft.com/office/word/2006/wordml" xmlns:wps="http://schemas.microsoft.com/office/word/2010/wordprocessingShape" mc:Ignorable="w14 w15 w16se w16cid w16 w16cex w16sdtdh wp14">
   <w:p>
     <w:pPr>
       <w:pStyle w:val="Header"/>
@@ -8473,7 +8961,7 @@
 </file>
 
 <file path=word/numbering.xml><?xml version="1.0" encoding="utf-8"?>
-<w:numbering xmlns:wpc="http://schemas.microsoft.com/office/word/2010/wordprocessingCanvas" xmlns:cx="http://schemas.microsoft.com/office/drawing/2014/chartex" xmlns:cx1="http://schemas.microsoft.com/office/drawing/2015/9/8/chartex" xmlns:cx2="http://schemas.microsoft.com/office/drawing/2015/10/21/chartex" xmlns:cx3="http://schemas.microsoft.com/office/drawing/2016/5/9/chartex" xmlns:cx4="http://schemas.microsoft.com/office/drawing/2016/5/10/chartex" xmlns:cx5="http://schemas.microsoft.com/office/drawing/2016/5/11/chartex" xmlns:cx6="http://schemas.microsoft.com/office/drawing/2016/5/12/chartex" xmlns:cx7="http://schemas.microsoft.com/office/drawing/2016/5/13/chartex" xmlns:cx8="http://schemas.microsoft.com/office/drawing/2016/5/14/chartex" xmlns:mc="http://schemas.openxmlformats.org/markup-compatibility/2006" xmlns:aink="http://schemas.microsoft.com/office/drawing/2016/ink" xmlns:am3d="http://schemas.microsoft.com/office/drawing/2017/model3d" xmlns:o="urn:schemas-microsoft-com:office:office" xmlns:oel="http://schemas.microsoft.com/office/2019/extlst" xmlns:r="http://schemas.openxmlformats.org/officeDocument/2006/relationships" xmlns:m="http://schemas.openxmlformats.org/officeDocument/2006/math" xmlns:v="urn:schemas-microsoft-com:vml" xmlns:wp14="http://schemas.microsoft.com/office/word/2010/wordprocessingDrawing" xmlns:wp="http://schemas.openxmlformats.org/drawingml/2006/wordprocessingDrawing" xmlns:w10="urn:schemas-microsoft-com:office:word" xmlns:w="http://schemas.openxmlformats.org/wordprocessingml/2006/main" xmlns:w14="http://schemas.microsoft.com/office/word/2010/wordml" xmlns:w15="http://schemas.microsoft.com/office/word/2012/wordml" xmlns:w16cex="http://schemas.microsoft.com/office/word/2018/wordml/cex" xmlns:w16cid="http://schemas.microsoft.com/office/word/2016/wordml/cid" xmlns:w16="http://schemas.microsoft.com/office/word/2018/wordml" xmlns:w16du="http://schemas.microsoft.com/office/word/2023/wordml/word16du" xmlns:w16sdtdh="http://schemas.microsoft.com/office/word/2020/wordml/sdtdatahash" xmlns:w16se="http://schemas.microsoft.com/office/word/2015/wordml/symex" xmlns:wpg="http://schemas.microsoft.com/office/word/2010/wordprocessingGroup" xmlns:wpi="http://schemas.microsoft.com/office/word/2010/wordprocessingInk" xmlns:wne="http://schemas.microsoft.com/office/word/2006/wordml" xmlns:wps="http://schemas.microsoft.com/office/word/2010/wordprocessingShape" mc:Ignorable="w14 w15 w16se w16cid w16 w16cex w16sdtdh wp14">
+<w:numbering xmlns:wpc="http://schemas.microsoft.com/office/word/2010/wordprocessingCanvas" xmlns:cx="http://schemas.microsoft.com/office/drawing/2014/chartex" xmlns:cx1="http://schemas.microsoft.com/office/drawing/2015/9/8/chartex" xmlns:cx2="http://schemas.microsoft.com/office/drawing/2015/10/21/chartex" xmlns:cx3="http://schemas.microsoft.com/office/drawing/2016/5/9/chartex" xmlns:cx4="http://schemas.microsoft.com/office/drawing/2016/5/10/chartex" xmlns:cx5="http://schemas.microsoft.com/office/drawing/2016/5/11/chartex" xmlns:cx6="http://schemas.microsoft.com/office/drawing/2016/5/12/chartex" xmlns:cx7="http://schemas.microsoft.com/office/drawing/2016/5/13/chartex" xmlns:cx8="http://schemas.microsoft.com/office/drawing/2016/5/14/chartex" xmlns:mc="http://schemas.openxmlformats.org/markup-compatibility/2006" xmlns:aink="http://schemas.microsoft.com/office/drawing/2016/ink" xmlns:am3d="http://schemas.microsoft.com/office/drawing/2017/model3d" xmlns:o="urn:schemas-microsoft-com:office:office" xmlns:oel="http://schemas.microsoft.com/office/2019/extlst" xmlns:r="http://schemas.openxmlformats.org/officeDocument/2006/relationships" xmlns:m="http://schemas.openxmlformats.org/officeDocument/2006/math" xmlns:v="urn:schemas-microsoft-com:vml" xmlns:wp14="http://schemas.microsoft.com/office/word/2010/wordprocessingDrawing" xmlns:wp="http://schemas.openxmlformats.org/drawingml/2006/wordprocessingDrawing" xmlns:w10="urn:schemas-microsoft-com:office:word" xmlns:w="http://schemas.openxmlformats.org/wordprocessingml/2006/main" xmlns:w14="http://schemas.microsoft.com/office/word/2010/wordml" xmlns:w15="http://schemas.microsoft.com/office/word/2012/wordml" xmlns:w16cex="http://schemas.microsoft.com/office/word/2018/wordml/cex" xmlns:w16cid="http://schemas.microsoft.com/office/word/2016/wordml/cid" xmlns:w16="http://schemas.microsoft.com/office/word/2018/wordml" xmlns:w16sdtdh="http://schemas.microsoft.com/office/word/2020/wordml/sdtdatahash" xmlns:w16se="http://schemas.microsoft.com/office/word/2015/wordml/symex" xmlns:wpg="http://schemas.microsoft.com/office/word/2010/wordprocessingGroup" xmlns:wpi="http://schemas.microsoft.com/office/word/2010/wordprocessingInk" xmlns:wne="http://schemas.microsoft.com/office/word/2006/wordml" xmlns:wps="http://schemas.microsoft.com/office/word/2010/wordprocessingShape" mc:Ignorable="w14 w15 w16se w16cid w16 w16cex w16sdtdh wp14">
   <w:numPicBullet w:numPicBulletId="0">
     <w:pict>
       <v:shapetype id="_x0000_t75" coordsize="21600,21600" o:spt="75" o:preferrelative="t" path="m@4@5l@4@11@9@11@9@5xe" filled="f" stroked="f">
@@ -8495,7 +8983,7 @@
         <v:path o:extrusionok="f" gradientshapeok="t" o:connecttype="rect"/>
         <o:lock v:ext="edit" aspectratio="t"/>
       </v:shapetype>
-      <v:shape id="_x0000_i1181" type="#_x0000_t75" style="width:15pt;height:15pt" o:bullet="t">
+      <v:shape id="_x0000_i1030" type="#_x0000_t75" style="width:11.25pt;height:11.25pt" o:bullet="t">
         <v:imagedata r:id="rId1" o:title="mso9783"/>
       </v:shape>
     </w:pict>

</xml_diff>